<commit_message>
Corrected report and criar.sql
</commit_message>
<xml_diff>
--- a/Base de Dados AirBnB.docx
+++ b/Base de Dados AirBnB.docx
@@ -479,7 +479,7 @@
       <w:sdtContent>
         <w:p>
           <w:pPr>
-            <w:pStyle w:val="TOCHeading"/>
+            <w:pStyle w:val="Cabealhodondice"/>
             <w:rPr>
               <w:rStyle w:val="MeusubttuloCarter"/>
             </w:rPr>
@@ -494,7 +494,7 @@
         <w:p/>
         <w:p>
           <w:pPr>
-            <w:pStyle w:val="TOC1"/>
+            <w:pStyle w:val="ndice1"/>
             <w:tabs>
               <w:tab w:val="right" w:leader="dot" w:pos="8494"/>
             </w:tabs>
@@ -512,10 +512,10 @@
           <w:r>
             <w:fldChar w:fldCharType="separate"/>
           </w:r>
-          <w:hyperlink w:anchor="_Toc6179970" w:history="1">
+          <w:hyperlink w:anchor="_Toc9355069" w:history="1">
             <w:r>
               <w:rPr>
-                <w:rStyle w:val="Hyperlink"/>
+                <w:rStyle w:val="Hiperligao"/>
                 <w:noProof/>
               </w:rPr>
               <w:t>Descrição do Tema e da sua Modelação</w:t>
@@ -539,7 +539,7 @@
                 <w:noProof/>
                 <w:webHidden/>
               </w:rPr>
-              <w:instrText xml:space="preserve"> PAGEREF _Toc6179970 \h </w:instrText>
+              <w:instrText xml:space="preserve"> PAGEREF _Toc9355069 \h </w:instrText>
             </w:r>
             <w:r>
               <w:rPr>
@@ -572,7 +572,7 @@
         </w:p>
         <w:p>
           <w:pPr>
-            <w:pStyle w:val="TOC1"/>
+            <w:pStyle w:val="ndice1"/>
             <w:tabs>
               <w:tab w:val="right" w:leader="dot" w:pos="8494"/>
             </w:tabs>
@@ -581,10 +581,10 @@
               <w:noProof/>
             </w:rPr>
           </w:pPr>
-          <w:hyperlink w:anchor="_Toc6179971" w:history="1">
+          <w:hyperlink w:anchor="_Toc9355070" w:history="1">
             <w:r>
               <w:rPr>
-                <w:rStyle w:val="Hyperlink"/>
+                <w:rStyle w:val="Hiperligao"/>
                 <w:noProof/>
               </w:rPr>
               <w:t>Modelo Conceptual</w:t>
@@ -608,7 +608,7 @@
                 <w:noProof/>
                 <w:webHidden/>
               </w:rPr>
-              <w:instrText xml:space="preserve"> PAGEREF _Toc6179971 \h </w:instrText>
+              <w:instrText xml:space="preserve"> PAGEREF _Toc9355070 \h </w:instrText>
             </w:r>
             <w:r>
               <w:rPr>
@@ -641,7 +641,7 @@
         </w:p>
         <w:p>
           <w:pPr>
-            <w:pStyle w:val="TOC1"/>
+            <w:pStyle w:val="ndice1"/>
             <w:tabs>
               <w:tab w:val="right" w:leader="dot" w:pos="8494"/>
             </w:tabs>
@@ -650,10 +650,10 @@
               <w:noProof/>
             </w:rPr>
           </w:pPr>
-          <w:hyperlink w:anchor="_Toc6179972" w:history="1">
+          <w:hyperlink w:anchor="_Toc9355071" w:history="1">
             <w:r>
               <w:rPr>
-                <w:rStyle w:val="Hyperlink"/>
+                <w:rStyle w:val="Hiperligao"/>
                 <w:noProof/>
               </w:rPr>
               <w:t>Esquema Relacional</w:t>
@@ -677,7 +677,7 @@
                 <w:noProof/>
                 <w:webHidden/>
               </w:rPr>
-              <w:instrText xml:space="preserve"> PAGEREF _Toc6179972 \h </w:instrText>
+              <w:instrText xml:space="preserve"> PAGEREF _Toc9355071 \h </w:instrText>
             </w:r>
             <w:r>
               <w:rPr>
@@ -710,7 +710,7 @@
         </w:p>
         <w:p>
           <w:pPr>
-            <w:pStyle w:val="TOC1"/>
+            <w:pStyle w:val="ndice1"/>
             <w:tabs>
               <w:tab w:val="right" w:leader="dot" w:pos="8494"/>
             </w:tabs>
@@ -719,10 +719,10 @@
               <w:noProof/>
             </w:rPr>
           </w:pPr>
-          <w:hyperlink w:anchor="_Toc6179973" w:history="1">
+          <w:hyperlink w:anchor="_Toc9355072" w:history="1">
             <w:r>
               <w:rPr>
-                <w:rStyle w:val="Hyperlink"/>
+                <w:rStyle w:val="Hiperligao"/>
                 <w:noProof/>
               </w:rPr>
               <w:t>Análise de Dependências Funcionais e Formas Normais</w:t>
@@ -746,7 +746,7 @@
                 <w:noProof/>
                 <w:webHidden/>
               </w:rPr>
-              <w:instrText xml:space="preserve"> PAGEREF _Toc6179973 \h </w:instrText>
+              <w:instrText xml:space="preserve"> PAGEREF _Toc9355072 \h </w:instrText>
             </w:r>
             <w:r>
               <w:rPr>
@@ -779,7 +779,7 @@
         </w:p>
         <w:p>
           <w:pPr>
-            <w:pStyle w:val="TOC1"/>
+            <w:pStyle w:val="ndice1"/>
             <w:tabs>
               <w:tab w:val="right" w:leader="dot" w:pos="8494"/>
             </w:tabs>
@@ -788,10 +788,10 @@
               <w:noProof/>
             </w:rPr>
           </w:pPr>
-          <w:hyperlink w:anchor="_Toc6179974" w:history="1">
+          <w:hyperlink w:anchor="_Toc9355073" w:history="1">
             <w:r>
               <w:rPr>
-                <w:rStyle w:val="Hyperlink"/>
+                <w:rStyle w:val="Hiperligao"/>
                 <w:noProof/>
               </w:rPr>
               <w:t>Restrições da Base de Dados</w:t>
@@ -815,7 +815,7 @@
                 <w:noProof/>
                 <w:webHidden/>
               </w:rPr>
-              <w:instrText xml:space="preserve"> PAGEREF _Toc6179974 \h </w:instrText>
+              <w:instrText xml:space="preserve"> PAGEREF _Toc9355073 \h </w:instrText>
             </w:r>
             <w:r>
               <w:rPr>
@@ -848,7 +848,7 @@
         </w:p>
         <w:p>
           <w:pPr>
-            <w:pStyle w:val="TOC1"/>
+            <w:pStyle w:val="ndice1"/>
             <w:tabs>
               <w:tab w:val="right" w:leader="dot" w:pos="8494"/>
             </w:tabs>
@@ -857,10 +857,10 @@
               <w:noProof/>
             </w:rPr>
           </w:pPr>
-          <w:hyperlink w:anchor="_Toc6179975" w:history="1">
+          <w:hyperlink w:anchor="_Toc9355074" w:history="1">
             <w:r>
               <w:rPr>
-                <w:rStyle w:val="Hyperlink"/>
+                <w:rStyle w:val="Hiperligao"/>
                 <w:noProof/>
               </w:rPr>
               <w:t>Anexos</w:t>
@@ -884,7 +884,7 @@
                 <w:noProof/>
                 <w:webHidden/>
               </w:rPr>
-              <w:instrText xml:space="preserve"> PAGEREF _Toc6179975 \h </w:instrText>
+              <w:instrText xml:space="preserve"> PAGEREF _Toc9355074 \h </w:instrText>
             </w:r>
             <w:r>
               <w:rPr>
@@ -942,10 +942,12 @@
         </w:rPr>
         <w:br w:type="page"/>
       </w:r>
-    </w:p>
-    <w:p>
-      <w:pPr>
-        <w:pStyle w:val="Heading1"/>
+      <w:bookmarkStart w:id="26" w:name="_GoBack"/>
+      <w:bookmarkEnd w:id="26"/>
+    </w:p>
+    <w:p>
+      <w:pPr>
+        <w:pStyle w:val="Ttulo1"/>
         <w:rPr>
           <w:b w:val="0"/>
           <w:color w:val="182D37"/>
@@ -953,7 +955,7 @@
           <w:szCs w:val="28"/>
         </w:rPr>
       </w:pPr>
-      <w:bookmarkStart w:id="26" w:name="_Toc6179970"/>
+      <w:bookmarkStart w:id="27" w:name="_Toc9355069"/>
       <w:r>
         <w:rPr>
           <w:color w:val="182D37"/>
@@ -963,7 +965,7 @@
         <w:lastRenderedPageBreak/>
         <w:t>Descrição do Tema e da sua Modelação</w:t>
       </w:r>
-      <w:bookmarkEnd w:id="26"/>
+      <w:bookmarkEnd w:id="27"/>
     </w:p>
     <w:p>
       <w:pPr>
@@ -1109,12 +1111,12 @@
       <w:pPr>
         <w:pStyle w:val="Meusubttulo"/>
       </w:pPr>
-      <w:bookmarkStart w:id="27" w:name="_Toc6179971"/>
+      <w:bookmarkStart w:id="28" w:name="_Toc9355070"/>
       <w:r>
         <w:lastRenderedPageBreak/>
         <w:t>Modelo Conceptual</w:t>
       </w:r>
-      <w:bookmarkEnd w:id="27"/>
+      <w:bookmarkEnd w:id="28"/>
     </w:p>
     <w:p>
       <w:pPr>
@@ -1226,7 +1228,10 @@
         <w:jc w:val="both"/>
       </w:pPr>
       <w:r>
-        <w:t xml:space="preserve">vinte associações de entre as quais </w:t>
+        <w:t>dezanove</w:t>
+      </w:r>
+      <w:r>
+        <w:t xml:space="preserve"> associações de entre as quais </w:t>
       </w:r>
       <w:r>
         <w:t>uma</w:t>
@@ -1253,10 +1258,19 @@
         <w:t xml:space="preserve">m </w:t>
       </w:r>
       <w:r>
-        <w:t xml:space="preserve">uma </w:t>
-      </w:r>
-      <w:r>
-        <w:t>classe de associação.</w:t>
+        <w:t>três</w:t>
+      </w:r>
+      <w:r>
+        <w:t xml:space="preserve"> </w:t>
+      </w:r>
+      <w:r>
+        <w:t>classe</w:t>
+      </w:r>
+      <w:r>
+        <w:t>s</w:t>
+      </w:r>
+      <w:r>
+        <w:t xml:space="preserve"> de associação.</w:t>
       </w:r>
     </w:p>
     <w:p>
@@ -1268,7 +1282,7 @@
       <w:pPr>
         <w:pStyle w:val="Meusubttulo"/>
       </w:pPr>
-      <w:bookmarkStart w:id="28" w:name="_Toc6179972"/>
+      <w:bookmarkStart w:id="29" w:name="_Toc9355071"/>
       <w:r>
         <w:lastRenderedPageBreak/>
         <w:t>Esquema</w:t>
@@ -1276,7 +1290,7 @@
       <w:r>
         <w:t xml:space="preserve"> Relacional</w:t>
       </w:r>
-      <w:bookmarkEnd w:id="28"/>
+      <w:bookmarkEnd w:id="29"/>
     </w:p>
     <w:p>
       <w:pPr>
@@ -1634,7 +1648,7 @@
       <w:pPr>
         <w:jc w:val="both"/>
       </w:pPr>
-      <w:bookmarkStart w:id="29" w:name="_Hlk6071133"/>
+      <w:bookmarkStart w:id="30" w:name="_Hlk6071133"/>
       <w:r>
         <w:t>Cidade (</w:t>
       </w:r>
@@ -1669,7 +1683,7 @@
         <w:t>)</w:t>
       </w:r>
     </w:p>
-    <w:bookmarkEnd w:id="29"/>
+    <w:bookmarkEnd w:id="30"/>
     <w:p>
       <w:pPr>
         <w:jc w:val="both"/>
@@ -1825,7 +1839,7 @@
       <w:pPr>
         <w:jc w:val="both"/>
       </w:pPr>
-      <w:bookmarkStart w:id="30" w:name="_Hlk9346281"/>
+      <w:bookmarkStart w:id="31" w:name="_Hlk9346281"/>
       <w:r>
         <w:t>Classifica</w:t>
       </w:r>
@@ -1899,7 +1913,7 @@
         <w:t>)</w:t>
       </w:r>
     </w:p>
-    <w:bookmarkEnd w:id="30"/>
+    <w:bookmarkEnd w:id="31"/>
     <w:p>
       <w:pPr>
         <w:jc w:val="both"/>
@@ -2314,12 +2328,12 @@
       <w:pPr>
         <w:pStyle w:val="Meusubttulo"/>
       </w:pPr>
-      <w:bookmarkStart w:id="31" w:name="_Toc6179973"/>
+      <w:bookmarkStart w:id="32" w:name="_Toc9355072"/>
       <w:r>
         <w:lastRenderedPageBreak/>
         <w:t>Análise de Dependências Funcionais e Formas Normais</w:t>
       </w:r>
-      <w:bookmarkEnd w:id="31"/>
+      <w:bookmarkEnd w:id="32"/>
     </w:p>
     <w:p>
       <w:pPr>
@@ -2376,7 +2390,7 @@
     </w:p>
     <w:p>
       <w:pPr>
-        <w:pStyle w:val="ListParagraph"/>
+        <w:pStyle w:val="PargrafodaLista"/>
         <w:numPr>
           <w:ilvl w:val="0"/>
           <w:numId w:val="2"/>
@@ -2427,7 +2441,7 @@
     </w:p>
     <w:p>
       <w:pPr>
-        <w:pStyle w:val="ListParagraph"/>
+        <w:pStyle w:val="PargrafodaLista"/>
         <w:numPr>
           <w:ilvl w:val="0"/>
           <w:numId w:val="2"/>
@@ -2492,7 +2506,7 @@
     </w:p>
     <w:p>
       <w:pPr>
-        <w:pStyle w:val="ListParagraph"/>
+        <w:pStyle w:val="PargrafodaLista"/>
         <w:numPr>
           <w:ilvl w:val="0"/>
           <w:numId w:val="2"/>
@@ -2722,7 +2736,7 @@
     </w:p>
     <w:p>
       <w:pPr>
-        <w:pStyle w:val="ListParagraph"/>
+        <w:pStyle w:val="PargrafodaLista"/>
         <w:numPr>
           <w:ilvl w:val="0"/>
           <w:numId w:val="3"/>
@@ -2794,7 +2808,7 @@
     </w:p>
     <w:p>
       <w:pPr>
-        <w:pStyle w:val="ListParagraph"/>
+        <w:pStyle w:val="PargrafodaLista"/>
         <w:numPr>
           <w:ilvl w:val="0"/>
           <w:numId w:val="3"/>
@@ -2978,7 +2992,7 @@
     </w:p>
     <w:p>
       <w:pPr>
-        <w:pStyle w:val="ListParagraph"/>
+        <w:pStyle w:val="PargrafodaLista"/>
         <w:numPr>
           <w:ilvl w:val="0"/>
           <w:numId w:val="3"/>
@@ -3078,7 +3092,7 @@
     </w:p>
     <w:p>
       <w:pPr>
-        <w:pStyle w:val="ListParagraph"/>
+        <w:pStyle w:val="PargrafodaLista"/>
         <w:numPr>
           <w:ilvl w:val="0"/>
           <w:numId w:val="3"/>
@@ -3273,7 +3287,7 @@
     </w:p>
     <w:p>
       <w:pPr>
-        <w:pStyle w:val="ListParagraph"/>
+        <w:pStyle w:val="PargrafodaLista"/>
         <w:numPr>
           <w:ilvl w:val="0"/>
           <w:numId w:val="3"/>
@@ -3387,7 +3401,7 @@
     </w:p>
     <w:p>
       <w:pPr>
-        <w:pStyle w:val="ListParagraph"/>
+        <w:pStyle w:val="PargrafodaLista"/>
         <w:numPr>
           <w:ilvl w:val="0"/>
           <w:numId w:val="3"/>
@@ -3429,7 +3443,7 @@
     </w:p>
     <w:p>
       <w:pPr>
-        <w:pStyle w:val="ListParagraph"/>
+        <w:pStyle w:val="PargrafodaLista"/>
         <w:numPr>
           <w:ilvl w:val="0"/>
           <w:numId w:val="3"/>
@@ -3542,7 +3556,7 @@
     </w:p>
     <w:p>
       <w:pPr>
-        <w:pStyle w:val="ListParagraph"/>
+        <w:pStyle w:val="PargrafodaLista"/>
         <w:numPr>
           <w:ilvl w:val="0"/>
           <w:numId w:val="3"/>
@@ -3615,7 +3629,7 @@
     </w:p>
     <w:p>
       <w:pPr>
-        <w:pStyle w:val="ListParagraph"/>
+        <w:pStyle w:val="PargrafodaLista"/>
         <w:numPr>
           <w:ilvl w:val="0"/>
           <w:numId w:val="3"/>
@@ -3752,7 +3766,7 @@
     </w:p>
     <w:p>
       <w:pPr>
-        <w:pStyle w:val="ListParagraph"/>
+        <w:pStyle w:val="PargrafodaLista"/>
         <w:numPr>
           <w:ilvl w:val="0"/>
           <w:numId w:val="3"/>
@@ -3841,7 +3855,7 @@
           <w:sz w:val="24"/>
         </w:rPr>
       </w:pPr>
-      <w:bookmarkStart w:id="32" w:name="_Hlk6008193"/>
+      <w:bookmarkStart w:id="33" w:name="_Hlk6008193"/>
       <w:r>
         <w:rPr>
           <w:rFonts w:asciiTheme="majorHAnsi" w:eastAsia="Times New Roman" w:hAnsiTheme="majorHAnsi" w:cstheme="majorHAnsi"/>
@@ -3872,7 +3886,7 @@
         </w:rPr>
         <w:t>oPorCliente</w:t>
       </w:r>
-      <w:bookmarkEnd w:id="32"/>
+      <w:bookmarkEnd w:id="33"/>
       <w:r>
         <w:rPr>
           <w:rFonts w:asciiTheme="majorHAnsi" w:eastAsia="Times New Roman" w:hAnsiTheme="majorHAnsi" w:cstheme="majorHAnsi"/>
@@ -3908,7 +3922,7 @@
     </w:p>
     <w:p>
       <w:pPr>
-        <w:pStyle w:val="ListParagraph"/>
+        <w:pStyle w:val="PargrafodaLista"/>
         <w:numPr>
           <w:ilvl w:val="0"/>
           <w:numId w:val="3"/>
@@ -4079,7 +4093,7 @@
     </w:p>
     <w:p>
       <w:pPr>
-        <w:pStyle w:val="ListParagraph"/>
+        <w:pStyle w:val="PargrafodaLista"/>
         <w:numPr>
           <w:ilvl w:val="0"/>
           <w:numId w:val="3"/>
@@ -4242,7 +4256,7 @@
     </w:p>
     <w:p>
       <w:pPr>
-        <w:pStyle w:val="ListParagraph"/>
+        <w:pStyle w:val="PargrafodaLista"/>
         <w:numPr>
           <w:ilvl w:val="0"/>
           <w:numId w:val="3"/>
@@ -4378,7 +4392,7 @@
     </w:p>
     <w:p>
       <w:pPr>
-        <w:pStyle w:val="ListParagraph"/>
+        <w:pStyle w:val="PargrafodaLista"/>
         <w:numPr>
           <w:ilvl w:val="0"/>
           <w:numId w:val="3"/>
@@ -4471,7 +4485,7 @@
     </w:p>
     <w:p>
       <w:pPr>
-        <w:pStyle w:val="ListParagraph"/>
+        <w:pStyle w:val="PargrafodaLista"/>
         <w:numPr>
           <w:ilvl w:val="0"/>
           <w:numId w:val="3"/>
@@ -4572,7 +4586,7 @@
     </w:p>
     <w:p>
       <w:pPr>
-        <w:pStyle w:val="ListParagraph"/>
+        <w:pStyle w:val="PargrafodaLista"/>
         <w:numPr>
           <w:ilvl w:val="0"/>
           <w:numId w:val="3"/>
@@ -4702,12 +4716,12 @@
       <w:pPr>
         <w:pStyle w:val="Meusubttulo"/>
       </w:pPr>
-      <w:bookmarkStart w:id="33" w:name="_Toc6179974"/>
+      <w:bookmarkStart w:id="34" w:name="_Toc9355073"/>
       <w:r>
         <w:lastRenderedPageBreak/>
         <w:t>Restrições da Base de Dados</w:t>
       </w:r>
-      <w:bookmarkEnd w:id="33"/>
+      <w:bookmarkEnd w:id="34"/>
     </w:p>
     <w:p>
       <w:pPr>
@@ -4756,11 +4770,11 @@
       <w:r>
         <w:t xml:space="preserve"> (</w:t>
       </w:r>
-      <w:bookmarkStart w:id="34" w:name="_Hlk6175206"/>
+      <w:bookmarkStart w:id="35" w:name="_Hlk6175206"/>
       <w:r>
         <w:t xml:space="preserve">restrição </w:t>
       </w:r>
-      <w:bookmarkEnd w:id="34"/>
+      <w:bookmarkEnd w:id="35"/>
       <w:r>
         <w:t>PRIMARY KEY).</w:t>
       </w:r>
@@ -4963,8 +4977,6 @@
       <w:pPr>
         <w:jc w:val="both"/>
       </w:pPr>
-      <w:bookmarkStart w:id="35" w:name="_GoBack"/>
-      <w:bookmarkEnd w:id="35"/>
       <w:r>
         <w:t>Não pode haver utilizadores com telefone nulo (restrição NOT NULL).</w:t>
       </w:r>
@@ -5121,11 +5133,6 @@
     </w:p>
     <w:p>
       <w:pPr>
-        <w:jc w:val="both"/>
-      </w:pPr>
-    </w:p>
-    <w:p>
-      <w:pPr>
         <w:spacing w:line="240" w:lineRule="auto"/>
         <w:jc w:val="both"/>
         <w:rPr>
@@ -5170,15 +5177,15 @@
         <w:jc w:val="both"/>
       </w:pPr>
       <w:r>
+        <w:t>Não pode haver dois métodos de pagamento com o mesmo nome (restrição UNIQUE).</w:t>
+      </w:r>
+    </w:p>
+    <w:p>
+      <w:pPr>
+        <w:jc w:val="both"/>
+      </w:pPr>
+      <w:r>
         <w:lastRenderedPageBreak/>
-        <w:t>Não pode haver dois métodos de pagamento com o mesmo nome (restrição UNIQUE).</w:t>
-      </w:r>
-    </w:p>
-    <w:p>
-      <w:pPr>
-        <w:jc w:val="both"/>
-      </w:pPr>
-      <w:r>
         <w:t>Não pode haver métodos de pagamento com nome nulo (restrição NOT NULL).</w:t>
       </w:r>
     </w:p>
@@ -5328,7 +5335,13 @@
         <w:jc w:val="both"/>
       </w:pPr>
       <w:r>
-        <w:t>Não pode haver reservas com número de hóspedes menor que 1 (restrição CHECK).</w:t>
+        <w:t>Não pode haver reservas com número de hóspedes menor que 1</w:t>
+      </w:r>
+      <w:r>
+        <w:t xml:space="preserve"> </w:t>
+      </w:r>
+      <w:r>
+        <w:t>(restrição CHECK).</w:t>
       </w:r>
     </w:p>
     <w:p>
@@ -5339,7 +5352,13 @@
         <w:t xml:space="preserve">Não pode haver reservas com preço total menor </w:t>
       </w:r>
       <w:r>
-        <w:t>ou igual 0</w:t>
+        <w:t xml:space="preserve">ou igual </w:t>
+      </w:r>
+      <w:r>
+        <w:t xml:space="preserve">a </w:t>
+      </w:r>
+      <w:r>
+        <w:t>0</w:t>
       </w:r>
       <w:r>
         <w:t xml:space="preserve"> (restrição CHECK).</w:t>
@@ -5415,11 +5434,42 @@
       </w:r>
     </w:p>
     <w:p>
-      <w:pPr>
-        <w:jc w:val="both"/>
-      </w:pPr>
-      <w:r>
-        <w:t>Não pode haver estados associados a uma reserva inexistente (restrição de integridade referencial).</w:t>
+      <w:r>
+        <w:t xml:space="preserve">Não pode haver </w:t>
+      </w:r>
+      <w:r>
+        <w:t xml:space="preserve"> dois </w:t>
+      </w:r>
+      <w:r>
+        <w:t>estados com</w:t>
+      </w:r>
+      <w:r>
+        <w:t xml:space="preserve"> o mesmo</w:t>
+      </w:r>
+      <w:r>
+        <w:t xml:space="preserve"> estado (restrição </w:t>
+      </w:r>
+      <w:r>
+        <w:t>UNIQUE</w:t>
+      </w:r>
+      <w:r>
+        <w:t>).</w:t>
+      </w:r>
+    </w:p>
+    <w:p>
+      <w:pPr>
+        <w:jc w:val="both"/>
+      </w:pPr>
+      <w:r>
+        <w:t xml:space="preserve">Não pode haver estados </w:t>
+      </w:r>
+      <w:proofErr w:type="gramStart"/>
+      <w:r>
+        <w:t>associados</w:t>
+      </w:r>
+      <w:proofErr w:type="gramEnd"/>
+      <w:r>
+        <w:t xml:space="preserve"> a uma reserva inexistente (restrição de integridade referencial).</w:t>
       </w:r>
     </w:p>
     <w:p>
@@ -5598,7 +5648,13 @@
         <w:jc w:val="both"/>
       </w:pPr>
       <w:r>
-        <w:t>Não pode haver classificações associadas a uma estadia inexistente (restrição de integridade referencial).</w:t>
+        <w:t xml:space="preserve">Não pode haver classificações associadas a </w:t>
+      </w:r>
+      <w:r>
+        <w:t>um anfitrião</w:t>
+      </w:r>
+      <w:r>
+        <w:t xml:space="preserve"> inexistente (restrição de integridade referencial).</w:t>
       </w:r>
     </w:p>
     <w:p>
@@ -5723,7 +5779,13 @@
         <w:jc w:val="both"/>
       </w:pPr>
       <w:r>
-        <w:t>Não pode haver classificações associadas a uma estadia inexistente (restrição de integridade referencial).</w:t>
+        <w:t xml:space="preserve">Não pode haver classificações associadas </w:t>
+      </w:r>
+      <w:r>
+        <w:t>a um cliente</w:t>
+      </w:r>
+      <w:r>
+        <w:t xml:space="preserve"> inexistente (restrição de integridade referencial).</w:t>
       </w:r>
     </w:p>
     <w:p>
@@ -6044,8 +6106,33 @@
         <w:t xml:space="preserve">Não pode haver um tipo de habitação </w:t>
       </w:r>
       <w:r>
-        <w:t>com nome nulo (restrição CHECK).</w:t>
-      </w:r>
+        <w:t xml:space="preserve">com nome nulo (restrição </w:t>
+      </w:r>
+      <w:r>
+        <w:t>NOT NULL</w:t>
+      </w:r>
+      <w:r>
+        <w:t>).</w:t>
+      </w:r>
+    </w:p>
+    <w:p>
+      <w:pPr>
+        <w:jc w:val="both"/>
+      </w:pPr>
+      <w:r>
+        <w:t xml:space="preserve">Não pode haver </w:t>
+      </w:r>
+      <w:r>
+        <w:t>dois tipos de habitação</w:t>
+      </w:r>
+      <w:r>
+        <w:t xml:space="preserve"> com nome igual (restrição UNIQUE).</w:t>
+      </w:r>
+    </w:p>
+    <w:p>
+      <w:pPr>
+        <w:jc w:val="both"/>
+      </w:pPr>
     </w:p>
     <w:p>
       <w:pPr>
@@ -6059,6 +6146,7 @@
           <w:bCs/>
           <w:sz w:val="24"/>
         </w:rPr>
+        <w:lastRenderedPageBreak/>
         <w:t>Pol</w:t>
       </w:r>
       <w:r>
@@ -6131,56 +6219,387 @@
         <w:jc w:val="both"/>
       </w:pPr>
       <w:r>
+        <w:t xml:space="preserve">Não pode haver uma política com nome </w:t>
+      </w:r>
+      <w:r>
+        <w:t>nulo</w:t>
+      </w:r>
+      <w:r>
+        <w:t xml:space="preserve"> (restrição </w:t>
+      </w:r>
+      <w:r>
+        <w:t>NOT NULL</w:t>
+      </w:r>
+      <w:r>
+        <w:t>).</w:t>
+      </w:r>
+    </w:p>
+    <w:p>
+      <w:pPr>
+        <w:jc w:val="both"/>
+      </w:pPr>
+      <w:r>
+        <w:t xml:space="preserve">Não pode haver </w:t>
+      </w:r>
+      <w:r>
+        <w:t>duas políticas</w:t>
+      </w:r>
+      <w:r>
+        <w:t xml:space="preserve"> com nome igual (restrição UNIQUE).</w:t>
+      </w:r>
+    </w:p>
+    <w:p>
+      <w:pPr>
+        <w:jc w:val="both"/>
+      </w:pPr>
+      <w:r>
+        <w:t xml:space="preserve">Não pode haver uma política com </w:t>
+      </w:r>
+      <w:r>
+        <w:t xml:space="preserve">descrição nula (restrição </w:t>
+      </w:r>
+      <w:r>
+        <w:t>NOT NULL</w:t>
+      </w:r>
+      <w:r>
+        <w:t>).</w:t>
+      </w:r>
+    </w:p>
+    <w:p>
+      <w:pPr>
+        <w:jc w:val="both"/>
+      </w:pPr>
+      <w:r>
+        <w:t xml:space="preserve">Não pode haver duas políticas com </w:t>
+      </w:r>
+      <w:r>
+        <w:t>descrição</w:t>
+      </w:r>
+      <w:r>
+        <w:t xml:space="preserve"> igual (restrição UNIQUE).</w:t>
+      </w:r>
+    </w:p>
+    <w:p>
+      <w:pPr>
+        <w:jc w:val="both"/>
+      </w:pPr>
+      <w:r>
+        <w:t>A percentagem de reembolso não pode ser inferior a 0 ou superior a 1 (restrição CHECK).</w:t>
+      </w:r>
+    </w:p>
+    <w:p>
+      <w:pPr>
+        <w:jc w:val="both"/>
+        <w:rPr>
+          <w:sz w:val="24"/>
+        </w:rPr>
+      </w:pPr>
+      <w:r>
+        <w:rPr>
+          <w:b/>
+          <w:bCs/>
+          <w:sz w:val="24"/>
+        </w:rPr>
+        <w:t>Habitação</w:t>
+      </w:r>
+      <w:r>
+        <w:rPr>
+          <w:b/>
+          <w:bCs/>
+          <w:sz w:val="24"/>
+        </w:rPr>
+        <w:t>:</w:t>
+      </w:r>
+    </w:p>
+    <w:p>
+      <w:pPr>
+        <w:jc w:val="both"/>
+      </w:pPr>
+      <w:r>
+        <w:t>Não pode haver duas habitações com o mesmo id (restrição PRIMARY KEY).</w:t>
+      </w:r>
+    </w:p>
+    <w:p>
+      <w:pPr>
+        <w:jc w:val="both"/>
+      </w:pPr>
+      <w:r>
+        <w:t>O número de quartos não pode ser inferior a 0 (</w:t>
+      </w:r>
+      <w:r>
+        <w:t>restrição CHECK).</w:t>
+      </w:r>
+    </w:p>
+    <w:p>
+      <w:pPr>
+        <w:jc w:val="both"/>
+      </w:pPr>
+      <w:r>
+        <w:t xml:space="preserve">O número máximo de hóspedes </w:t>
+      </w:r>
+      <w:r>
+        <w:t>não pode ser inferior a 0 (restrição CHECK).</w:t>
+      </w:r>
+    </w:p>
+    <w:p>
+      <w:pPr>
+        <w:jc w:val="both"/>
+      </w:pPr>
+      <w:r>
+        <w:t xml:space="preserve">Não pode haver uma </w:t>
+      </w:r>
+      <w:r>
+        <w:t>habitação</w:t>
+      </w:r>
+      <w:r>
+        <w:t xml:space="preserve"> com </w:t>
+      </w:r>
+      <w:r>
+        <w:t>morada</w:t>
+      </w:r>
+      <w:r>
+        <w:t xml:space="preserve"> nula (restrição NOT NULL).</w:t>
+      </w:r>
+    </w:p>
+    <w:p>
+      <w:pPr>
+        <w:jc w:val="both"/>
+      </w:pPr>
+      <w:r>
+        <w:t xml:space="preserve">Não pode haver duas </w:t>
+      </w:r>
+      <w:r>
+        <w:t>habitações</w:t>
+      </w:r>
+      <w:r>
+        <w:t xml:space="preserve"> com </w:t>
+      </w:r>
+      <w:r>
+        <w:t>morada</w:t>
+      </w:r>
+      <w:r>
+        <w:t xml:space="preserve"> igual (restrição UNIQUE).</w:t>
+      </w:r>
+    </w:p>
+    <w:p>
+      <w:pPr>
+        <w:jc w:val="both"/>
+      </w:pPr>
+      <w:r>
+        <w:t>A distância ao centro não pode ser inferior</w:t>
+      </w:r>
+      <w:r>
+        <w:t xml:space="preserve"> a 0 (restrição CHECK).</w:t>
+      </w:r>
+    </w:p>
+    <w:p>
+      <w:pPr>
+        <w:jc w:val="both"/>
+      </w:pPr>
+      <w:r>
+        <w:t xml:space="preserve">O preço por noite não pode ser </w:t>
+      </w:r>
+      <w:r>
+        <w:t xml:space="preserve">inferior </w:t>
+      </w:r>
+      <w:r>
+        <w:t xml:space="preserve">ou igual </w:t>
+      </w:r>
+      <w:r>
+        <w:t>a 0 (restrição CHECK).</w:t>
+      </w:r>
+    </w:p>
+    <w:p>
+      <w:pPr>
+        <w:jc w:val="both"/>
+      </w:pPr>
+      <w:r>
+        <w:t>A taxa de limpeza não pode ser inferior a 0 (restrição CHECK).</w:t>
+      </w:r>
+    </w:p>
+    <w:p>
+      <w:pPr>
+        <w:jc w:val="both"/>
+      </w:pPr>
+      <w:r>
+        <w:t>O valor da classificação média não pode ser inferior a 1 nem superior a 5 (restrição CHECK).</w:t>
+      </w:r>
+    </w:p>
+    <w:p>
+      <w:pPr>
+        <w:jc w:val="both"/>
+      </w:pPr>
+      <w:r>
+        <w:t>Não pode haver cidades associadas a uma cidade inexistente (restrição de integridade referencial).</w:t>
+      </w:r>
+    </w:p>
+    <w:p>
+      <w:pPr>
+        <w:jc w:val="both"/>
+      </w:pPr>
+      <w:r>
+        <w:t>Não pode haver tipos associados a um tipo de habitação inexistente (restrição de integridade referencial).</w:t>
+      </w:r>
+    </w:p>
+    <w:p>
+      <w:pPr>
+        <w:jc w:val="both"/>
+      </w:pPr>
+      <w:r>
+        <w:t>Não pode haver políticas associadas a uma política de cancelamento inexistente (restrição de integridade referencial).</w:t>
+      </w:r>
+    </w:p>
+    <w:p>
+      <w:pPr>
+        <w:jc w:val="both"/>
+        <w:rPr>
+          <w:b/>
+          <w:bCs/>
+          <w:sz w:val="24"/>
+        </w:rPr>
+      </w:pPr>
+      <w:r>
+        <w:rPr>
+          <w:b/>
+          <w:bCs/>
+          <w:sz w:val="24"/>
+        </w:rPr>
+        <w:t>Disponível</w:t>
+      </w:r>
+      <w:r>
+        <w:rPr>
+          <w:b/>
+          <w:bCs/>
+          <w:sz w:val="24"/>
+        </w:rPr>
+        <w:t>:</w:t>
+      </w:r>
+    </w:p>
+    <w:p>
+      <w:pPr>
+        <w:jc w:val="both"/>
+      </w:pPr>
+      <w:r>
+        <w:t>Não pode haver datas associadas a uma data inexistente (restrição de integridade referencial).</w:t>
+      </w:r>
+    </w:p>
+    <w:p>
+      <w:pPr>
+        <w:jc w:val="both"/>
+      </w:pPr>
+      <w:r>
+        <w:t>Não pode haver habitações associadas a uma habitação inexistente (restrição de integridade referencial).</w:t>
+      </w:r>
+    </w:p>
+    <w:p>
+      <w:pPr>
+        <w:jc w:val="both"/>
+      </w:pPr>
+      <w:r>
+        <w:t xml:space="preserve">Não pode haver duas combinações de </w:t>
+      </w:r>
+      <w:r>
+        <w:t>datas</w:t>
+      </w:r>
+      <w:r>
+        <w:t xml:space="preserve"> e habitações iguais (restrição PRIMARY KEY).</w:t>
+      </w:r>
+    </w:p>
+    <w:p>
+      <w:pPr>
+        <w:jc w:val="both"/>
+        <w:rPr>
+          <w:b/>
+          <w:bCs/>
+          <w:sz w:val="24"/>
+        </w:rPr>
+      </w:pPr>
+      <w:r>
+        <w:rPr>
+          <w:b/>
+          <w:bCs/>
+          <w:sz w:val="24"/>
+        </w:rPr>
+        <w:t>Dispõe</w:t>
+      </w:r>
+      <w:r>
+        <w:rPr>
+          <w:b/>
+          <w:bCs/>
+          <w:sz w:val="24"/>
+        </w:rPr>
+        <w:t>:</w:t>
+      </w:r>
+    </w:p>
+    <w:p>
+      <w:pPr>
+        <w:jc w:val="both"/>
+      </w:pPr>
+      <w:r>
+        <w:t xml:space="preserve">Não pode haver </w:t>
+      </w:r>
+      <w:r>
+        <w:t>comodidades associadas</w:t>
+      </w:r>
+      <w:r>
+        <w:t xml:space="preserve"> a </w:t>
+      </w:r>
+      <w:r>
+        <w:t xml:space="preserve">uma comodidade </w:t>
+      </w:r>
+      <w:r>
+        <w:t>inexistente</w:t>
+      </w:r>
+      <w:r>
+        <w:t xml:space="preserve"> (restrição de integridade referencial).</w:t>
+      </w:r>
+    </w:p>
+    <w:p>
+      <w:pPr>
+        <w:jc w:val="both"/>
+      </w:pPr>
+      <w:r>
+        <w:t>Não pode haver habitações associadas a uma habitação inexistente (restrição de integridade referencial).</w:t>
+      </w:r>
+    </w:p>
+    <w:p>
+      <w:pPr>
+        <w:jc w:val="both"/>
+      </w:pPr>
+      <w:r>
         <w:lastRenderedPageBreak/>
-        <w:t xml:space="preserve">Não pode haver uma política com nome </w:t>
-      </w:r>
-      <w:r>
-        <w:t>nulo</w:t>
-      </w:r>
-      <w:r>
-        <w:t xml:space="preserve"> (restrição CHECK).</w:t>
-      </w:r>
-    </w:p>
-    <w:p>
-      <w:pPr>
-        <w:jc w:val="both"/>
-      </w:pPr>
-      <w:r>
-        <w:t xml:space="preserve">Não pode haver uma política com </w:t>
-      </w:r>
-      <w:r>
-        <w:t>descrição nula (restrição CHECK).</w:t>
-      </w:r>
-    </w:p>
-    <w:p>
-      <w:pPr>
-        <w:jc w:val="both"/>
-      </w:pPr>
-      <w:r>
-        <w:t>A percentagem de reembolso não pode ser inferior a 0 ou superior a 1 (restrição CHECK).</w:t>
-      </w:r>
-    </w:p>
-    <w:p>
-      <w:pPr>
-        <w:jc w:val="both"/>
-        <w:rPr>
-          <w:sz w:val="24"/>
-        </w:rPr>
-      </w:pPr>
-      <w:r>
+        <w:t xml:space="preserve">Não pode haver duas combinações de </w:t>
+      </w:r>
+      <w:r>
+        <w:t>comodidades</w:t>
+      </w:r>
+      <w:r>
+        <w:t xml:space="preserve"> e habitações iguais (restrição PRIMARY KEY).</w:t>
+      </w:r>
+    </w:p>
+    <w:p>
+      <w:pPr>
+        <w:jc w:val="both"/>
         <w:rPr>
           <w:b/>
           <w:bCs/>
           <w:sz w:val="24"/>
         </w:rPr>
-        <w:t>Habitação</w:t>
-      </w:r>
+      </w:pPr>
       <w:r>
         <w:rPr>
           <w:b/>
           <w:bCs/>
           <w:sz w:val="24"/>
         </w:rPr>
+        <w:t>Favorito</w:t>
+      </w:r>
+      <w:r>
+        <w:rPr>
+          <w:b/>
+          <w:bCs/>
+          <w:sz w:val="24"/>
+        </w:rPr>
         <w:t>:</w:t>
       </w:r>
     </w:p>
@@ -6189,116 +6608,86 @@
         <w:jc w:val="both"/>
       </w:pPr>
       <w:r>
-        <w:t>Não pode haver duas habitações com o mesmo id (restrição PRIMARY KEY).</w:t>
-      </w:r>
-    </w:p>
-    <w:p>
-      <w:pPr>
-        <w:jc w:val="both"/>
-      </w:pPr>
-      <w:r>
-        <w:t>O número de quartos não pode ser inferior a 0 (</w:t>
-      </w:r>
-      <w:r>
-        <w:t>restrição CHECK).</w:t>
-      </w:r>
-    </w:p>
-    <w:p>
-      <w:pPr>
-        <w:jc w:val="both"/>
-      </w:pPr>
-      <w:r>
-        <w:t xml:space="preserve">O número máximo de hóspedes </w:t>
-      </w:r>
-      <w:r>
-        <w:t>não pode ser inferior a 0 (restrição CHECK).</w:t>
-      </w:r>
-    </w:p>
-    <w:p>
-      <w:pPr>
-        <w:jc w:val="both"/>
-      </w:pPr>
-      <w:r>
-        <w:t>A distância ao centro não pode ser inferior</w:t>
-      </w:r>
-      <w:r>
-        <w:t xml:space="preserve"> a 0 (restrição CHECK).</w:t>
-      </w:r>
-    </w:p>
-    <w:p>
-      <w:pPr>
-        <w:jc w:val="both"/>
-      </w:pPr>
-      <w:r>
-        <w:t xml:space="preserve">O preço por noite não pode ser </w:t>
-      </w:r>
-      <w:r>
-        <w:t>inferior a 0 (restrição CHECK).</w:t>
-      </w:r>
-    </w:p>
-    <w:p>
-      <w:pPr>
-        <w:jc w:val="both"/>
-      </w:pPr>
-      <w:r>
-        <w:t>A taxa de limpeza não pode ser inferior a 0 (restrição CHECK).</w:t>
-      </w:r>
-    </w:p>
-    <w:p>
-      <w:pPr>
-        <w:jc w:val="both"/>
-      </w:pPr>
-      <w:r>
-        <w:t>O valor da classificação média não pode ser inferior a 1 nem superior a 5 (restrição CHECK).</w:t>
-      </w:r>
-    </w:p>
-    <w:p>
-      <w:pPr>
-        <w:jc w:val="both"/>
-      </w:pPr>
-      <w:r>
-        <w:t>Não pode haver cidades associadas a uma cidade inexistente (restrição de integridade referencial).</w:t>
-      </w:r>
-    </w:p>
-    <w:p>
-      <w:pPr>
-        <w:jc w:val="both"/>
-      </w:pPr>
-      <w:r>
-        <w:t>Não pode haver tipos associados a um tipo de habitação inexistente (restrição de integridade referencial).</w:t>
-      </w:r>
-    </w:p>
-    <w:p>
-      <w:pPr>
-        <w:jc w:val="both"/>
-      </w:pPr>
-      <w:r>
-        <w:t>Não pode haver políticas associadas a uma política de cancelamento inexistente (restrição de integridade referencial).</w:t>
-      </w:r>
-    </w:p>
-    <w:p>
-      <w:pPr>
-        <w:jc w:val="both"/>
+        <w:t>Não pode haver clientes associados a um cliente inexistente (restrição de integridade referencial).</w:t>
+      </w:r>
+    </w:p>
+    <w:p>
+      <w:pPr>
+        <w:jc w:val="both"/>
+      </w:pPr>
+      <w:r>
+        <w:t>Não pode haver habitações associadas a uma habitação inexistente (restrição de integridade referencial).</w:t>
+      </w:r>
+    </w:p>
+    <w:p>
+      <w:pPr>
+        <w:jc w:val="both"/>
+      </w:pPr>
+      <w:r>
+        <w:t>Não pode haver duas combinações de clientes e habitações iguais (restrição PRIMARY KEY).</w:t>
+      </w:r>
+    </w:p>
+    <w:p>
+      <w:pPr>
+        <w:jc w:val="both"/>
+        <w:rPr>
+          <w:sz w:val="24"/>
+        </w:rPr>
+      </w:pPr>
+      <w:r>
         <w:rPr>
           <w:b/>
           <w:bCs/>
           <w:sz w:val="24"/>
         </w:rPr>
-      </w:pPr>
+        <w:t>Fotografia</w:t>
+      </w:r>
       <w:r>
         <w:rPr>
           <w:b/>
           <w:bCs/>
           <w:sz w:val="24"/>
         </w:rPr>
-        <w:t>Disponível</w:t>
-      </w:r>
+        <w:t>:</w:t>
+      </w:r>
+    </w:p>
+    <w:p>
+      <w:pPr>
+        <w:jc w:val="both"/>
+      </w:pPr>
+      <w:r>
+        <w:t>Não pode haver duas fotografias com o mesmo urlImagem(restrição PRIMARY KEY).</w:t>
+      </w:r>
+    </w:p>
+    <w:p>
+      <w:pPr>
+        <w:jc w:val="both"/>
+      </w:pPr>
+      <w:r>
+        <w:t>Não pode haver habitações associadas a uma habitação inexistente (restrição de integridade referencial).</w:t>
+      </w:r>
+    </w:p>
+    <w:p>
+      <w:pPr>
+        <w:jc w:val="both"/>
+        <w:rPr>
+          <w:sz w:val="24"/>
+        </w:rPr>
+      </w:pPr>
       <w:r>
         <w:rPr>
           <w:b/>
           <w:bCs/>
           <w:sz w:val="24"/>
         </w:rPr>
+        <w:t>Possui</w:t>
+      </w:r>
+      <w:r>
+        <w:rPr>
+          <w:b/>
+          <w:bCs/>
+          <w:sz w:val="24"/>
+        </w:rPr>
         <w:t>:</w:t>
       </w:r>
     </w:p>
@@ -6307,30 +6696,41 @@
         <w:jc w:val="both"/>
       </w:pPr>
       <w:r>
-        <w:t>Não pode haver datas associadas a uma data inexistente (restrição de integridade referencial).</w:t>
-      </w:r>
-    </w:p>
-    <w:p>
-      <w:pPr>
-        <w:jc w:val="both"/>
-      </w:pPr>
-      <w:r>
-        <w:t>Não pode haver habitações associadas a uma habitação inexistente (restrição de integridade referencial).</w:t>
-      </w:r>
-    </w:p>
-    <w:p>
-      <w:pPr>
-        <w:jc w:val="both"/>
-      </w:pPr>
-      <w:r>
-        <w:t xml:space="preserve">Não pode haver duas combinações de </w:t>
-      </w:r>
-      <w:r>
-        <w:t>datas</w:t>
-      </w:r>
-      <w:r>
-        <w:t xml:space="preserve"> e habitações iguais (restrição PRIMARY KEY).</w:t>
-      </w:r>
+        <w:t>Não pode haver anfitriões associados a um anfitrião inexistente (restrição de integridade referencial).</w:t>
+      </w:r>
+    </w:p>
+    <w:p>
+      <w:pPr>
+        <w:jc w:val="both"/>
+      </w:pPr>
+      <w:r>
+        <w:t xml:space="preserve">Não pode haver </w:t>
+      </w:r>
+      <w:r>
+        <w:t>habitações associadas</w:t>
+      </w:r>
+      <w:r>
+        <w:t xml:space="preserve"> a </w:t>
+      </w:r>
+      <w:r>
+        <w:t>uma habitação</w:t>
+      </w:r>
+      <w:r>
+        <w:t xml:space="preserve"> inexistente (restrição de integridade referencial).</w:t>
+      </w:r>
+    </w:p>
+    <w:p>
+      <w:pPr>
+        <w:jc w:val="both"/>
+      </w:pPr>
+      <w:r>
+        <w:t>Não pode haver duas combinações de anfitriões e habitações iguais (restrição PRIMARY KEY).</w:t>
+      </w:r>
+    </w:p>
+    <w:p>
+      <w:pPr>
+        <w:jc w:val="both"/>
+      </w:pPr>
     </w:p>
     <w:p>
       <w:pPr>
@@ -6338,251 +6738,6 @@
         <w:rPr>
           <w:b/>
           <w:bCs/>
-          <w:sz w:val="24"/>
-        </w:rPr>
-      </w:pPr>
-      <w:r>
-        <w:rPr>
-          <w:b/>
-          <w:bCs/>
-          <w:sz w:val="24"/>
-        </w:rPr>
-        <w:t>Dispõe</w:t>
-      </w:r>
-      <w:r>
-        <w:rPr>
-          <w:b/>
-          <w:bCs/>
-          <w:sz w:val="24"/>
-        </w:rPr>
-        <w:t>:</w:t>
-      </w:r>
-    </w:p>
-    <w:p>
-      <w:pPr>
-        <w:jc w:val="both"/>
-      </w:pPr>
-      <w:r>
-        <w:t xml:space="preserve">Não pode haver </w:t>
-      </w:r>
-      <w:r>
-        <w:t>comodidades associadas</w:t>
-      </w:r>
-      <w:r>
-        <w:t xml:space="preserve"> a </w:t>
-      </w:r>
-      <w:r>
-        <w:t xml:space="preserve">uma comodidade </w:t>
-      </w:r>
-      <w:r>
-        <w:t>inexistente</w:t>
-      </w:r>
-      <w:r>
-        <w:t xml:space="preserve"> (restrição de integridade referencial).</w:t>
-      </w:r>
-    </w:p>
-    <w:p>
-      <w:pPr>
-        <w:jc w:val="both"/>
-      </w:pPr>
-      <w:r>
-        <w:t>Não pode haver habitações associadas a uma habitação inexistente (restrição de integridade referencial).</w:t>
-      </w:r>
-    </w:p>
-    <w:p>
-      <w:pPr>
-        <w:jc w:val="both"/>
-      </w:pPr>
-      <w:r>
-        <w:t xml:space="preserve">Não pode haver duas combinações de </w:t>
-      </w:r>
-      <w:r>
-        <w:t>comodidades</w:t>
-      </w:r>
-      <w:r>
-        <w:t xml:space="preserve"> e habitações iguais (restrição PRIMARY KEY).</w:t>
-      </w:r>
-    </w:p>
-    <w:p>
-      <w:pPr>
-        <w:jc w:val="both"/>
-        <w:rPr>
-          <w:b/>
-          <w:bCs/>
-        </w:rPr>
-      </w:pPr>
-    </w:p>
-    <w:p>
-      <w:pPr>
-        <w:jc w:val="both"/>
-        <w:rPr>
-          <w:b/>
-          <w:bCs/>
-        </w:rPr>
-      </w:pPr>
-    </w:p>
-    <w:p>
-      <w:pPr>
-        <w:jc w:val="both"/>
-        <w:rPr>
-          <w:b/>
-          <w:bCs/>
-          <w:sz w:val="24"/>
-        </w:rPr>
-      </w:pPr>
-      <w:r>
-        <w:rPr>
-          <w:b/>
-          <w:bCs/>
-          <w:sz w:val="24"/>
-        </w:rPr>
-        <w:t>Favorito</w:t>
-      </w:r>
-      <w:r>
-        <w:rPr>
-          <w:b/>
-          <w:bCs/>
-          <w:sz w:val="24"/>
-        </w:rPr>
-        <w:t>:</w:t>
-      </w:r>
-    </w:p>
-    <w:p>
-      <w:pPr>
-        <w:jc w:val="both"/>
-      </w:pPr>
-      <w:r>
-        <w:t>Não pode haver clientes associados a um cliente inexistente (restrição de integridade referencial).</w:t>
-      </w:r>
-    </w:p>
-    <w:p>
-      <w:pPr>
-        <w:jc w:val="both"/>
-      </w:pPr>
-      <w:r>
-        <w:lastRenderedPageBreak/>
-        <w:t>Não pode haver habitações associadas a uma habitação inexistente (restrição de integridade referencial).</w:t>
-      </w:r>
-    </w:p>
-    <w:p>
-      <w:pPr>
-        <w:jc w:val="both"/>
-      </w:pPr>
-      <w:r>
-        <w:t>Não pode haver duas combinações de clientes e habitações iguais (restrição PRIMARY KEY).</w:t>
-      </w:r>
-    </w:p>
-    <w:p>
-      <w:pPr>
-        <w:jc w:val="both"/>
-        <w:rPr>
-          <w:sz w:val="24"/>
-        </w:rPr>
-      </w:pPr>
-      <w:r>
-        <w:rPr>
-          <w:b/>
-          <w:bCs/>
-          <w:sz w:val="24"/>
-        </w:rPr>
-        <w:t>Fotografia</w:t>
-      </w:r>
-      <w:r>
-        <w:rPr>
-          <w:b/>
-          <w:bCs/>
-          <w:sz w:val="24"/>
-        </w:rPr>
-        <w:t>:</w:t>
-      </w:r>
-    </w:p>
-    <w:p>
-      <w:pPr>
-        <w:jc w:val="both"/>
-      </w:pPr>
-      <w:r>
-        <w:t>Não pode haver duas fotografias com o mesmo urlImagem(restrição PRIMARY KEY).</w:t>
-      </w:r>
-    </w:p>
-    <w:p>
-      <w:pPr>
-        <w:jc w:val="both"/>
-      </w:pPr>
-      <w:r>
-        <w:t>Não pode haver habitações associadas a uma habitação inexistente (restrição de integridade referencial).</w:t>
-      </w:r>
-    </w:p>
-    <w:p>
-      <w:pPr>
-        <w:jc w:val="both"/>
-        <w:rPr>
-          <w:sz w:val="24"/>
-        </w:rPr>
-      </w:pPr>
-      <w:r>
-        <w:rPr>
-          <w:b/>
-          <w:bCs/>
-          <w:sz w:val="24"/>
-        </w:rPr>
-        <w:t>Possui</w:t>
-      </w:r>
-      <w:r>
-        <w:rPr>
-          <w:b/>
-          <w:bCs/>
-          <w:sz w:val="24"/>
-        </w:rPr>
-        <w:t>:</w:t>
-      </w:r>
-    </w:p>
-    <w:p>
-      <w:pPr>
-        <w:jc w:val="both"/>
-      </w:pPr>
-      <w:r>
-        <w:t>Não pode haver anfitriões associados a um anfitrião inexistente (restrição de integridade referencial).</w:t>
-      </w:r>
-    </w:p>
-    <w:p>
-      <w:pPr>
-        <w:jc w:val="both"/>
-      </w:pPr>
-      <w:r>
-        <w:t xml:space="preserve">Não pode haver </w:t>
-      </w:r>
-      <w:r>
-        <w:t>habitações associadas</w:t>
-      </w:r>
-      <w:r>
-        <w:t xml:space="preserve"> a </w:t>
-      </w:r>
-      <w:r>
-        <w:t>uma habitação</w:t>
-      </w:r>
-      <w:r>
-        <w:t xml:space="preserve"> inexistente (restrição de integridade referencial).</w:t>
-      </w:r>
-    </w:p>
-    <w:p>
-      <w:pPr>
-        <w:jc w:val="both"/>
-      </w:pPr>
-      <w:r>
-        <w:t>Não pode haver duas combinações de anfitriões e habitações iguais (restrição PRIMARY KEY).</w:t>
-      </w:r>
-    </w:p>
-    <w:p>
-      <w:pPr>
-        <w:jc w:val="both"/>
-      </w:pPr>
-    </w:p>
-    <w:p>
-      <w:pPr>
-        <w:jc w:val="both"/>
-        <w:rPr>
-          <w:b/>
-          <w:bCs/>
         </w:rPr>
       </w:pPr>
     </w:p>
@@ -6590,7 +6745,7 @@
       <w:pPr>
         <w:pStyle w:val="Meusubttulo"/>
       </w:pPr>
-      <w:bookmarkStart w:id="36" w:name="_Toc6179975"/>
+      <w:bookmarkStart w:id="36" w:name="_Toc9355074"/>
       <w:r>
         <w:rPr>
           <w:noProof/>
@@ -6724,7 +6879,7 @@
         <w:sdtContent>
           <w:p>
             <w:pPr>
-              <w:pStyle w:val="Footer"/>
+              <w:pStyle w:val="Rodap"/>
               <w:jc w:val="right"/>
             </w:pPr>
             <w:r>
@@ -6822,7 +6977,7 @@
   </w:sdt>
   <w:p>
     <w:pPr>
-      <w:pStyle w:val="Footer"/>
+      <w:pStyle w:val="Rodap"/>
     </w:pPr>
   </w:p>
 </w:ftr>
@@ -7230,7 +7385,7 @@
       </w:pPr>
     </w:pPrDefault>
   </w:docDefaults>
-  <w:latentStyles w:defLockedState="0" w:defUIPriority="99" w:defSemiHidden="0" w:defUnhideWhenUsed="0" w:defQFormat="0" w:count="375">
+  <w:latentStyles w:defLockedState="0" w:defUIPriority="99" w:defSemiHidden="0" w:defUnhideWhenUsed="0" w:defQFormat="0" w:count="376">
     <w:lsdException w:name="Normal" w:uiPriority="0" w:qFormat="1"/>
     <w:lsdException w:name="heading 1" w:uiPriority="9" w:qFormat="1"/>
     <w:lsdException w:name="heading 2" w:semiHidden="1" w:uiPriority="9" w:unhideWhenUsed="1" w:qFormat="1"/>
@@ -7336,7 +7491,6 @@
     <w:lsdException w:name="HTML Sample" w:semiHidden="1" w:unhideWhenUsed="1"/>
     <w:lsdException w:name="HTML Typewriter" w:semiHidden="1" w:unhideWhenUsed="1"/>
     <w:lsdException w:name="HTML Variable" w:semiHidden="1" w:unhideWhenUsed="1"/>
-    <w:lsdException w:name="Normal Table" w:semiHidden="1" w:unhideWhenUsed="1"/>
     <w:lsdException w:name="annotation subject" w:semiHidden="1" w:unhideWhenUsed="1"/>
     <w:lsdException w:name="No List" w:semiHidden="1" w:unhideWhenUsed="1"/>
     <w:lsdException w:name="Outline List 1" w:semiHidden="1" w:unhideWhenUsed="1"/>
@@ -7383,10 +7537,8 @@
     <w:lsdException w:name="Table Subtle 2" w:semiHidden="1" w:unhideWhenUsed="1"/>
     <w:lsdException w:name="Table Web 1" w:semiHidden="1" w:unhideWhenUsed="1"/>
     <w:lsdException w:name="Table Web 2" w:semiHidden="1" w:unhideWhenUsed="1"/>
-    <w:lsdException w:name="Table Web 3" w:semiHidden="1" w:unhideWhenUsed="1"/>
     <w:lsdException w:name="Balloon Text" w:semiHidden="1" w:unhideWhenUsed="1"/>
     <w:lsdException w:name="Table Grid" w:uiPriority="39"/>
-    <w:lsdException w:name="Table Theme" w:semiHidden="1" w:unhideWhenUsed="1"/>
     <w:lsdException w:name="Placeholder Text" w:semiHidden="1"/>
     <w:lsdException w:name="No Spacing" w:uiPriority="1" w:qFormat="1"/>
     <w:lsdException w:name="Light Shading" w:uiPriority="60"/>
@@ -7606,17 +7758,18 @@
     <w:lsdException w:name="Smart Hyperlink" w:semiHidden="1" w:unhideWhenUsed="1"/>
     <w:lsdException w:name="Hashtag" w:semiHidden="1" w:unhideWhenUsed="1"/>
     <w:lsdException w:name="Unresolved Mention" w:semiHidden="1" w:unhideWhenUsed="1"/>
+    <w:lsdException w:name="Smart Link" w:semiHidden="1" w:unhideWhenUsed="1"/>
   </w:latentStyles>
   <w:style w:type="paragraph" w:default="1" w:styleId="Normal">
     <w:name w:val="Normal"/>
     <w:qFormat/>
     <w:rsid w:val="00B50C99"/>
   </w:style>
-  <w:style w:type="paragraph" w:styleId="Heading1">
+  <w:style w:type="paragraph" w:styleId="Ttulo1">
     <w:name w:val="heading 1"/>
     <w:basedOn w:val="Normal"/>
     <w:next w:val="Normal"/>
-    <w:link w:val="Heading1Char"/>
+    <w:link w:val="Ttulo1Carter"/>
     <w:uiPriority w:val="9"/>
     <w:qFormat/>
     <w:pPr>
@@ -7631,7 +7784,7 @@
       <w:szCs w:val="48"/>
     </w:rPr>
   </w:style>
-  <w:style w:type="paragraph" w:styleId="Heading2">
+  <w:style w:type="paragraph" w:styleId="Ttulo2">
     <w:name w:val="heading 2"/>
     <w:basedOn w:val="Normal"/>
     <w:next w:val="Normal"/>
@@ -7651,7 +7804,7 @@
       <w:szCs w:val="36"/>
     </w:rPr>
   </w:style>
-  <w:style w:type="paragraph" w:styleId="Heading3">
+  <w:style w:type="paragraph" w:styleId="Ttulo3">
     <w:name w:val="heading 3"/>
     <w:basedOn w:val="Normal"/>
     <w:next w:val="Normal"/>
@@ -7671,7 +7824,7 @@
       <w:szCs w:val="28"/>
     </w:rPr>
   </w:style>
-  <w:style w:type="paragraph" w:styleId="Heading4">
+  <w:style w:type="paragraph" w:styleId="Ttulo4">
     <w:name w:val="heading 4"/>
     <w:basedOn w:val="Normal"/>
     <w:next w:val="Normal"/>
@@ -7691,7 +7844,7 @@
       <w:szCs w:val="24"/>
     </w:rPr>
   </w:style>
-  <w:style w:type="paragraph" w:styleId="Heading5">
+  <w:style w:type="paragraph" w:styleId="Ttulo5">
     <w:name w:val="heading 5"/>
     <w:basedOn w:val="Normal"/>
     <w:next w:val="Normal"/>
@@ -7709,7 +7862,7 @@
       <w:b/>
     </w:rPr>
   </w:style>
-  <w:style w:type="paragraph" w:styleId="Heading6">
+  <w:style w:type="paragraph" w:styleId="Ttulo6">
     <w:name w:val="heading 6"/>
     <w:basedOn w:val="Normal"/>
     <w:next w:val="Normal"/>
@@ -7729,13 +7882,12 @@
       <w:szCs w:val="20"/>
     </w:rPr>
   </w:style>
-  <w:style w:type="character" w:default="1" w:styleId="DefaultParagraphFont">
+  <w:style w:type="character" w:default="1" w:styleId="Tipodeletrapredefinidodopargrafo">
     <w:name w:val="Default Paragraph Font"/>
     <w:uiPriority w:val="1"/>
-    <w:semiHidden/>
     <w:unhideWhenUsed/>
   </w:style>
-  <w:style w:type="table" w:default="1" w:styleId="TableNormal">
+  <w:style w:type="table" w:default="1" w:styleId="Tabelanormal">
     <w:name w:val="Normal Table"/>
     <w:uiPriority w:val="99"/>
     <w:semiHidden/>
@@ -7750,13 +7902,13 @@
       </w:tblCellMar>
     </w:tblPr>
   </w:style>
-  <w:style w:type="numbering" w:default="1" w:styleId="NoList">
+  <w:style w:type="numbering" w:default="1" w:styleId="Semlista">
     <w:name w:val="No List"/>
     <w:uiPriority w:val="99"/>
     <w:semiHidden/>
     <w:unhideWhenUsed/>
   </w:style>
-  <w:style w:type="paragraph" w:styleId="Title">
+  <w:style w:type="paragraph" w:styleId="Ttulo">
     <w:name w:val="Title"/>
     <w:basedOn w:val="Normal"/>
     <w:next w:val="Normal"/>
@@ -7773,7 +7925,7 @@
       <w:szCs w:val="72"/>
     </w:rPr>
   </w:style>
-  <w:style w:type="paragraph" w:styleId="Subtitle">
+  <w:style w:type="paragraph" w:styleId="Subttulo">
     <w:name w:val="Subtitle"/>
     <w:basedOn w:val="Normal"/>
     <w:next w:val="Normal"/>
@@ -7792,10 +7944,10 @@
       <w:szCs w:val="48"/>
     </w:rPr>
   </w:style>
-  <w:style w:type="paragraph" w:styleId="BalloonText">
+  <w:style w:type="paragraph" w:styleId="Textodebalo">
     <w:name w:val="Balloon Text"/>
     <w:basedOn w:val="Normal"/>
-    <w:link w:val="BalloonTextChar"/>
+    <w:link w:val="TextodebaloCarter"/>
     <w:uiPriority w:val="99"/>
     <w:semiHidden/>
     <w:unhideWhenUsed/>
@@ -7809,10 +7961,10 @@
       <w:szCs w:val="18"/>
     </w:rPr>
   </w:style>
-  <w:style w:type="character" w:customStyle="1" w:styleId="BalloonTextChar">
-    <w:name w:val="Balloon Text Char"/>
-    <w:basedOn w:val="DefaultParagraphFont"/>
-    <w:link w:val="BalloonText"/>
+  <w:style w:type="character" w:customStyle="1" w:styleId="TextodebaloCarter">
+    <w:name w:val="Texto de balão Caráter"/>
+    <w:basedOn w:val="Tipodeletrapredefinidodopargrafo"/>
+    <w:link w:val="Textodebalo"/>
     <w:uiPriority w:val="99"/>
     <w:semiHidden/>
     <w:rsid w:val="00570B09"/>
@@ -7822,10 +7974,10 @@
       <w:szCs w:val="18"/>
     </w:rPr>
   </w:style>
-  <w:style w:type="paragraph" w:styleId="Header">
+  <w:style w:type="paragraph" w:styleId="Cabealho">
     <w:name w:val="header"/>
     <w:basedOn w:val="Normal"/>
-    <w:link w:val="HeaderChar"/>
+    <w:link w:val="CabealhoCarter"/>
     <w:uiPriority w:val="99"/>
     <w:unhideWhenUsed/>
     <w:rsid w:val="00570B09"/>
@@ -7837,17 +7989,17 @@
       <w:spacing w:after="0" w:line="240" w:lineRule="auto"/>
     </w:pPr>
   </w:style>
-  <w:style w:type="character" w:customStyle="1" w:styleId="HeaderChar">
-    <w:name w:val="Header Char"/>
-    <w:basedOn w:val="DefaultParagraphFont"/>
-    <w:link w:val="Header"/>
+  <w:style w:type="character" w:customStyle="1" w:styleId="CabealhoCarter">
+    <w:name w:val="Cabeçalho Caráter"/>
+    <w:basedOn w:val="Tipodeletrapredefinidodopargrafo"/>
+    <w:link w:val="Cabealho"/>
     <w:uiPriority w:val="99"/>
     <w:rsid w:val="00570B09"/>
   </w:style>
-  <w:style w:type="paragraph" w:styleId="Footer">
+  <w:style w:type="paragraph" w:styleId="Rodap">
     <w:name w:val="footer"/>
     <w:basedOn w:val="Normal"/>
-    <w:link w:val="FooterChar"/>
+    <w:link w:val="RodapCarter"/>
     <w:uiPriority w:val="99"/>
     <w:unhideWhenUsed/>
     <w:rsid w:val="00570B09"/>
@@ -7859,16 +8011,16 @@
       <w:spacing w:after="0" w:line="240" w:lineRule="auto"/>
     </w:pPr>
   </w:style>
-  <w:style w:type="character" w:customStyle="1" w:styleId="FooterChar">
-    <w:name w:val="Footer Char"/>
-    <w:basedOn w:val="DefaultParagraphFont"/>
-    <w:link w:val="Footer"/>
+  <w:style w:type="character" w:customStyle="1" w:styleId="RodapCarter">
+    <w:name w:val="Rodapé Caráter"/>
+    <w:basedOn w:val="Tipodeletrapredefinidodopargrafo"/>
+    <w:link w:val="Rodap"/>
     <w:uiPriority w:val="99"/>
     <w:rsid w:val="00570B09"/>
   </w:style>
-  <w:style w:type="paragraph" w:styleId="TOCHeading">
+  <w:style w:type="paragraph" w:styleId="Cabealhodondice">
     <w:name w:val="TOC Heading"/>
-    <w:basedOn w:val="Heading1"/>
+    <w:basedOn w:val="Ttulo1"/>
     <w:next w:val="Normal"/>
     <w:uiPriority w:val="39"/>
     <w:unhideWhenUsed/>
@@ -7886,7 +8038,7 @@
       <w:szCs w:val="32"/>
     </w:rPr>
   </w:style>
-  <w:style w:type="paragraph" w:styleId="TOC1">
+  <w:style w:type="paragraph" w:styleId="ndice1">
     <w:name w:val="toc 1"/>
     <w:basedOn w:val="Normal"/>
     <w:next w:val="Normal"/>
@@ -7898,9 +8050,9 @@
       <w:spacing w:after="100"/>
     </w:pPr>
   </w:style>
-  <w:style w:type="character" w:styleId="Hyperlink">
+  <w:style w:type="character" w:styleId="Hiperligao">
     <w:name w:val="Hyperlink"/>
-    <w:basedOn w:val="DefaultParagraphFont"/>
+    <w:basedOn w:val="Tipodeletrapredefinidodopargrafo"/>
     <w:uiPriority w:val="99"/>
     <w:unhideWhenUsed/>
     <w:rsid w:val="002603AB"/>
@@ -7911,7 +8063,7 @@
   </w:style>
   <w:style w:type="paragraph" w:customStyle="1" w:styleId="Meusubttulo">
     <w:name w:val="Meu subtítulo"/>
-    <w:basedOn w:val="Heading1"/>
+    <w:basedOn w:val="Ttulo1"/>
     <w:link w:val="MeusubttuloCarter"/>
     <w:autoRedefine/>
     <w:qFormat/>
@@ -7922,10 +8074,10 @@
       <w:szCs w:val="28"/>
     </w:rPr>
   </w:style>
-  <w:style w:type="character" w:customStyle="1" w:styleId="Heading1Char">
-    <w:name w:val="Heading 1 Char"/>
-    <w:basedOn w:val="DefaultParagraphFont"/>
-    <w:link w:val="Heading1"/>
+  <w:style w:type="character" w:customStyle="1" w:styleId="Ttulo1Carter">
+    <w:name w:val="Título 1 Caráter"/>
+    <w:basedOn w:val="Tipodeletrapredefinidodopargrafo"/>
+    <w:link w:val="Ttulo1"/>
     <w:uiPriority w:val="9"/>
     <w:rsid w:val="002603AB"/>
     <w:rPr>
@@ -7936,7 +8088,7 @@
   </w:style>
   <w:style w:type="character" w:customStyle="1" w:styleId="MeusubttuloCarter">
     <w:name w:val="Meu subtítulo Caráter"/>
-    <w:basedOn w:val="Heading1Char"/>
+    <w:basedOn w:val="Ttulo1Carter"/>
     <w:link w:val="Meusubttulo"/>
     <w:rsid w:val="00C5352C"/>
     <w:rPr>
@@ -7946,7 +8098,7 @@
       <w:szCs w:val="28"/>
     </w:rPr>
   </w:style>
-  <w:style w:type="paragraph" w:styleId="ListParagraph">
+  <w:style w:type="paragraph" w:styleId="PargrafodaLista">
     <w:name w:val="List Paragraph"/>
     <w:basedOn w:val="Normal"/>
     <w:uiPriority w:val="34"/>
@@ -8297,7 +8449,7 @@
 </file>
 
 <file path=customXml/itemProps1.xml><?xml version="1.0" encoding="utf-8"?>
-<ds:datastoreItem xmlns:ds="http://schemas.openxmlformats.org/officeDocument/2006/customXml" ds:itemID="{661D1321-291B-4D82-8A1B-ED26A409FEDB}">
+<ds:datastoreItem xmlns:ds="http://schemas.openxmlformats.org/officeDocument/2006/customXml" ds:itemID="{EAFC2497-8DF4-47EB-8502-4610EB04AAF0}">
   <ds:schemaRefs>
     <ds:schemaRef ds:uri="http://schemas.openxmlformats.org/officeDocument/2006/bibliography"/>
   </ds:schemaRefs>

</xml_diff>

<commit_message>
Added trigger 2; updated ids in criar, povoar and UML
</commit_message>
<xml_diff>
--- a/Base de Dados AirBnB.docx
+++ b/Base de Dados AirBnB.docx
@@ -1141,12 +1141,13 @@
           <w:b/>
         </w:rPr>
       </w:pPr>
+      <w:bookmarkStart w:id="28" w:name="_GoBack"/>
       <w:r>
         <w:rPr>
           <w:noProof/>
         </w:rPr>
         <w:drawing>
-          <wp:anchor distT="0" distB="0" distL="114300" distR="114300" simplePos="0" relativeHeight="251659265" behindDoc="0" locked="0" layoutInCell="1" allowOverlap="1" wp14:anchorId="39076116" wp14:editId="413B4129">
+          <wp:anchor distT="0" distB="0" distL="114300" distR="114300" simplePos="0" relativeHeight="251659265" behindDoc="0" locked="0" layoutInCell="1" allowOverlap="1" wp14:anchorId="39076116" wp14:editId="2CA43FB9">
             <wp:simplePos x="0" y="0"/>
             <wp:positionH relativeFrom="margin">
               <wp:align>center</wp:align>
@@ -1154,7 +1155,7 @@
             <wp:positionV relativeFrom="paragraph">
               <wp:posOffset>3175</wp:posOffset>
             </wp:positionV>
-            <wp:extent cx="4454011" cy="3947874"/>
+            <wp:extent cx="4453890" cy="3947795"/>
             <wp:effectExtent l="0" t="0" r="3810" b="0"/>
             <wp:wrapSquare wrapText="bothSides"/>
             <wp:docPr id="114124835" name="Picture 413116869"/>
@@ -1183,7 +1184,7 @@
                   <pic:spPr>
                     <a:xfrm>
                       <a:off x="0" y="0"/>
-                      <a:ext cx="4454011" cy="3947874"/>
+                      <a:ext cx="4454011" cy="3947873"/>
                     </a:xfrm>
                     <a:prstGeom prst="rect">
                       <a:avLst/>
@@ -1195,6 +1196,7 @@
           </wp:anchor>
         </w:drawing>
       </w:r>
+      <w:bookmarkEnd w:id="28"/>
     </w:p>
     <w:p>
       <w:pPr>
@@ -1384,7 +1386,7 @@
       <w:pPr>
         <w:pStyle w:val="Meusubttulo"/>
       </w:pPr>
-      <w:bookmarkStart w:id="28" w:name="_Toc9355071"/>
+      <w:bookmarkStart w:id="29" w:name="_Toc9355071"/>
       <w:r>
         <w:lastRenderedPageBreak/>
         <w:t>Esquema</w:t>
@@ -1392,7 +1394,7 @@
       <w:r>
         <w:t xml:space="preserve"> Relacional</w:t>
       </w:r>
-      <w:bookmarkEnd w:id="28"/>
+      <w:bookmarkEnd w:id="29"/>
     </w:p>
     <w:p>
       <w:pPr>
@@ -1627,6 +1629,7 @@
       <w:r>
         <w:t xml:space="preserve">, </w:t>
       </w:r>
+      <w:proofErr w:type="spellStart"/>
       <w:r>
         <w:t>dataCheck</w:t>
       </w:r>
@@ -1634,7 +1637,11 @@
         <w:t>I</w:t>
       </w:r>
       <w:r>
-        <w:t xml:space="preserve">n, </w:t>
+        <w:t>n</w:t>
+      </w:r>
+      <w:proofErr w:type="spellEnd"/>
+      <w:r>
+        <w:t xml:space="preserve">, </w:t>
       </w:r>
       <w:proofErr w:type="spellStart"/>
       <w:r>
@@ -1798,7 +1805,7 @@
       <w:pPr>
         <w:jc w:val="both"/>
       </w:pPr>
-      <w:bookmarkStart w:id="29" w:name="_Hlk6071133"/>
+      <w:bookmarkStart w:id="30" w:name="_Hlk6071133"/>
       <w:r>
         <w:t>Cidade (</w:t>
       </w:r>
@@ -1833,7 +1840,7 @@
         <w:t>)</w:t>
       </w:r>
     </w:p>
-    <w:bookmarkEnd w:id="29"/>
+    <w:bookmarkEnd w:id="30"/>
     <w:p>
       <w:pPr>
         <w:jc w:val="both"/>
@@ -1989,7 +1996,7 @@
       <w:pPr>
         <w:jc w:val="both"/>
       </w:pPr>
-      <w:bookmarkStart w:id="30" w:name="_Hlk9346281"/>
+      <w:bookmarkStart w:id="31" w:name="_Hlk9346281"/>
       <w:r>
         <w:t>Classifica</w:t>
       </w:r>
@@ -2063,7 +2070,7 @@
         <w:t>)</w:t>
       </w:r>
     </w:p>
-    <w:bookmarkEnd w:id="30"/>
+    <w:bookmarkEnd w:id="31"/>
     <w:p>
       <w:pPr>
         <w:jc w:val="both"/>
@@ -2478,12 +2485,12 @@
       <w:pPr>
         <w:pStyle w:val="Meusubttulo"/>
       </w:pPr>
-      <w:bookmarkStart w:id="31" w:name="_Toc9355072"/>
+      <w:bookmarkStart w:id="32" w:name="_Toc9355072"/>
       <w:r>
         <w:lastRenderedPageBreak/>
         <w:t>Análise de Dependências Funcionais e Formas Normais</w:t>
       </w:r>
-      <w:bookmarkEnd w:id="31"/>
+      <w:bookmarkEnd w:id="32"/>
     </w:p>
     <w:p>
       <w:pPr>
@@ -3165,11 +3172,16 @@
       <w:r>
         <w:t xml:space="preserve">, </w:t>
       </w:r>
+      <w:proofErr w:type="spellStart"/>
       <w:r>
         <w:t>dataCheck</w:t>
       </w:r>
       <w:r>
-        <w:t xml:space="preserve">In, </w:t>
+        <w:t>In</w:t>
+      </w:r>
+      <w:proofErr w:type="spellEnd"/>
+      <w:r>
+        <w:t xml:space="preserve">, </w:t>
       </w:r>
       <w:proofErr w:type="spellStart"/>
       <w:r>
@@ -3255,6 +3267,7 @@
         </w:rPr>
         <w:t xml:space="preserve">-&gt; </w:t>
       </w:r>
+      <w:proofErr w:type="spellStart"/>
       <w:r>
         <w:rPr>
           <w:rFonts w:asciiTheme="majorHAnsi" w:eastAsia="Times New Roman" w:hAnsiTheme="majorHAnsi" w:cstheme="majorHAnsi"/>
@@ -3274,7 +3287,15 @@
           <w:rFonts w:asciiTheme="majorHAnsi" w:eastAsia="Times New Roman" w:hAnsiTheme="majorHAnsi" w:cstheme="majorHAnsi"/>
           <w:color w:val="000000"/>
         </w:rPr>
-        <w:t xml:space="preserve">n, </w:t>
+        <w:t>n</w:t>
+      </w:r>
+      <w:proofErr w:type="spellEnd"/>
+      <w:r>
+        <w:rPr>
+          <w:rFonts w:asciiTheme="majorHAnsi" w:eastAsia="Times New Roman" w:hAnsiTheme="majorHAnsi" w:cstheme="majorHAnsi"/>
+          <w:color w:val="000000"/>
+        </w:rPr>
+        <w:t xml:space="preserve">, </w:t>
       </w:r>
       <w:proofErr w:type="spellStart"/>
       <w:r>
@@ -3719,14 +3740,7 @@
           <w:rFonts w:asciiTheme="majorHAnsi" w:eastAsia="Times New Roman" w:hAnsiTheme="majorHAnsi" w:cstheme="majorHAnsi"/>
           <w:color w:val="000000"/>
         </w:rPr>
-        <w:t>estado</w:t>
-      </w:r>
-      <w:r>
-        <w:rPr>
-          <w:rFonts w:asciiTheme="majorHAnsi" w:eastAsia="Times New Roman" w:hAnsiTheme="majorHAnsi" w:cstheme="majorHAnsi"/>
-          <w:color w:val="000000"/>
-        </w:rPr>
-        <w:t xml:space="preserve"> </w:t>
+        <w:t xml:space="preserve">estado </w:t>
       </w:r>
       <w:r>
         <w:rPr>
@@ -3740,14 +3754,7 @@
           <w:rFonts w:asciiTheme="majorHAnsi" w:eastAsia="Times New Roman" w:hAnsiTheme="majorHAnsi" w:cstheme="majorHAnsi"/>
           <w:color w:val="000000"/>
         </w:rPr>
-        <w:t xml:space="preserve"> </w:t>
-      </w:r>
-      <w:r>
-        <w:rPr>
-          <w:rFonts w:asciiTheme="majorHAnsi" w:eastAsia="Times New Roman" w:hAnsiTheme="majorHAnsi" w:cstheme="majorHAnsi"/>
-          <w:color w:val="000000"/>
-        </w:rPr>
-        <w:t>id</w:t>
+        <w:t xml:space="preserve"> id</w:t>
       </w:r>
     </w:p>
     <w:p>
@@ -5073,7 +5080,7 @@
           <w:sz w:val="24"/>
         </w:rPr>
       </w:pPr>
-      <w:bookmarkStart w:id="32" w:name="_Hlk6008193"/>
+      <w:bookmarkStart w:id="33" w:name="_Hlk6008193"/>
       <w:r>
         <w:rPr>
           <w:rFonts w:asciiTheme="majorHAnsi" w:eastAsia="Times New Roman" w:hAnsiTheme="majorHAnsi" w:cstheme="majorHAnsi"/>
@@ -5105,7 +5112,7 @@
         </w:rPr>
         <w:t>oPorCliente</w:t>
       </w:r>
-      <w:bookmarkEnd w:id="32"/>
+      <w:bookmarkEnd w:id="33"/>
       <w:r>
         <w:rPr>
           <w:rFonts w:asciiTheme="majorHAnsi" w:eastAsia="Times New Roman" w:hAnsiTheme="majorHAnsi" w:cstheme="majorHAnsi"/>
@@ -5955,12 +5962,12 @@
       <w:pPr>
         <w:pStyle w:val="Meusubttulo"/>
       </w:pPr>
-      <w:bookmarkStart w:id="33" w:name="_Toc9355073"/>
+      <w:bookmarkStart w:id="34" w:name="_Toc9355073"/>
       <w:r>
         <w:lastRenderedPageBreak/>
         <w:t>Restrições da Base de Dados</w:t>
       </w:r>
-      <w:bookmarkEnd w:id="33"/>
+      <w:bookmarkEnd w:id="34"/>
     </w:p>
     <w:p>
       <w:pPr>
@@ -6009,11 +6016,11 @@
       <w:r>
         <w:t xml:space="preserve"> (</w:t>
       </w:r>
-      <w:bookmarkStart w:id="34" w:name="_Hlk6175206"/>
+      <w:bookmarkStart w:id="35" w:name="_Hlk6175206"/>
       <w:r>
         <w:t xml:space="preserve">restrição </w:t>
       </w:r>
-      <w:bookmarkEnd w:id="34"/>
+      <w:bookmarkEnd w:id="35"/>
       <w:r>
         <w:t>PRIMARY KEY).</w:t>
       </w:r>
@@ -6821,8 +6828,6 @@
       <w:pPr>
         <w:jc w:val="both"/>
       </w:pPr>
-      <w:bookmarkStart w:id="35" w:name="_GoBack"/>
-      <w:bookmarkEnd w:id="35"/>
     </w:p>
     <w:p>
       <w:pPr>
@@ -8009,12 +8014,279 @@
     </w:p>
     <w:p>
       <w:pPr>
-        <w:jc w:val="both"/>
-        <w:rPr>
-          <w:b/>
-          <w:bCs/>
-        </w:rPr>
-      </w:pPr>
+        <w:pStyle w:val="PargrafodaLista"/>
+        <w:numPr>
+          <w:ilvl w:val="0"/>
+          <w:numId w:val="3"/>
+        </w:numPr>
+        <w:jc w:val="both"/>
+        <w:rPr>
+          <w:b/>
+          <w:bCs/>
+        </w:rPr>
+      </w:pPr>
+      <w:r>
+        <w:rPr>
+          <w:bCs/>
+        </w:rPr>
+        <w:t xml:space="preserve">alterar estado quando se altera </w:t>
+      </w:r>
+      <w:proofErr w:type="spellStart"/>
+      <w:r>
+        <w:rPr>
+          <w:bCs/>
+        </w:rPr>
+        <w:t>idEstado</w:t>
+      </w:r>
+      <w:proofErr w:type="spellEnd"/>
+    </w:p>
+    <w:p>
+      <w:pPr>
+        <w:pStyle w:val="PargrafodaLista"/>
+        <w:numPr>
+          <w:ilvl w:val="0"/>
+          <w:numId w:val="3"/>
+        </w:numPr>
+        <w:jc w:val="both"/>
+        <w:rPr>
+          <w:b/>
+          <w:bCs/>
+        </w:rPr>
+      </w:pPr>
+      <w:r>
+        <w:rPr>
+          <w:bCs/>
+        </w:rPr>
+        <w:t xml:space="preserve">restrição </w:t>
+      </w:r>
+      <w:proofErr w:type="spellStart"/>
+      <w:r>
+        <w:rPr>
+          <w:bCs/>
+        </w:rPr>
+        <w:t>ClassificacaoPorCliente</w:t>
+      </w:r>
+      <w:proofErr w:type="spellEnd"/>
+      <w:r>
+        <w:rPr>
+          <w:bCs/>
+        </w:rPr>
+        <w:t xml:space="preserve"> </w:t>
+      </w:r>
+      <w:proofErr w:type="spellStart"/>
+      <w:r>
+        <w:rPr>
+          <w:bCs/>
+        </w:rPr>
+        <w:t>so</w:t>
+      </w:r>
+      <w:proofErr w:type="spellEnd"/>
+      <w:r>
+        <w:rPr>
+          <w:bCs/>
+        </w:rPr>
+        <w:t xml:space="preserve"> quando </w:t>
+      </w:r>
+      <w:proofErr w:type="spellStart"/>
+      <w:r>
+        <w:rPr>
+          <w:bCs/>
+        </w:rPr>
+        <w:t>idEstado</w:t>
+      </w:r>
+      <w:proofErr w:type="spellEnd"/>
+      <w:r>
+        <w:rPr>
+          <w:bCs/>
+        </w:rPr>
+        <w:t xml:space="preserve"> = 0</w:t>
+      </w:r>
+    </w:p>
+    <w:p>
+      <w:pPr>
+        <w:pStyle w:val="PargrafodaLista"/>
+        <w:numPr>
+          <w:ilvl w:val="0"/>
+          <w:numId w:val="3"/>
+        </w:numPr>
+        <w:jc w:val="both"/>
+        <w:rPr>
+          <w:b/>
+          <w:bCs/>
+        </w:rPr>
+      </w:pPr>
+      <w:r>
+        <w:rPr>
+          <w:bCs/>
+        </w:rPr>
+        <w:t xml:space="preserve">atualizar </w:t>
+      </w:r>
+      <w:proofErr w:type="spellStart"/>
+      <w:r>
+        <w:rPr>
+          <w:bCs/>
+        </w:rPr>
+        <w:t>classificacaoCliente</w:t>
+      </w:r>
+      <w:proofErr w:type="spellEnd"/>
+      <w:r>
+        <w:rPr>
+          <w:bCs/>
+        </w:rPr>
+        <w:t xml:space="preserve"> quando se adiciona uma </w:t>
+      </w:r>
+      <w:proofErr w:type="spellStart"/>
+      <w:r>
+        <w:rPr>
+          <w:bCs/>
+        </w:rPr>
+        <w:t>ClassificacaoPorAnfitriao</w:t>
+      </w:r>
+      <w:proofErr w:type="spellEnd"/>
+    </w:p>
+    <w:p>
+      <w:pPr>
+        <w:pStyle w:val="PargrafodaLista"/>
+        <w:numPr>
+          <w:ilvl w:val="0"/>
+          <w:numId w:val="3"/>
+        </w:numPr>
+        <w:jc w:val="both"/>
+        <w:rPr>
+          <w:b/>
+          <w:bCs/>
+        </w:rPr>
+      </w:pPr>
+      <w:r>
+        <w:rPr>
+          <w:bCs/>
+        </w:rPr>
+        <w:t>repor datas disponíveis apos cancelar uma reserva</w:t>
+      </w:r>
+    </w:p>
+    <w:p>
+      <w:pPr>
+        <w:pStyle w:val="PargrafodaLista"/>
+        <w:numPr>
+          <w:ilvl w:val="0"/>
+          <w:numId w:val="3"/>
+        </w:numPr>
+        <w:jc w:val="both"/>
+        <w:rPr>
+          <w:b/>
+          <w:bCs/>
+        </w:rPr>
+      </w:pPr>
+      <w:r>
+        <w:rPr>
+          <w:bCs/>
+        </w:rPr>
+        <w:t>atualizar reembolso quando se cancela uma reserva (</w:t>
+      </w:r>
+      <w:proofErr w:type="spellStart"/>
+      <w:r>
+        <w:rPr>
+          <w:bCs/>
+        </w:rPr>
+        <w:t>percentagemReembolso</w:t>
+      </w:r>
+      <w:proofErr w:type="spellEnd"/>
+      <w:r>
+        <w:rPr>
+          <w:bCs/>
+        </w:rPr>
+        <w:t xml:space="preserve"> * </w:t>
+      </w:r>
+      <w:proofErr w:type="spellStart"/>
+      <w:r>
+        <w:rPr>
+          <w:bCs/>
+        </w:rPr>
+        <w:t>precoTotal</w:t>
+      </w:r>
+      <w:proofErr w:type="spellEnd"/>
+      <w:r>
+        <w:rPr>
+          <w:bCs/>
+        </w:rPr>
+        <w:t>)</w:t>
+      </w:r>
+    </w:p>
+    <w:p>
+      <w:pPr>
+        <w:pStyle w:val="PargrafodaLista"/>
+        <w:numPr>
+          <w:ilvl w:val="0"/>
+          <w:numId w:val="3"/>
+        </w:numPr>
+        <w:jc w:val="both"/>
+        <w:rPr>
+          <w:b/>
+          <w:bCs/>
+        </w:rPr>
+      </w:pPr>
+      <w:r>
+        <w:rPr>
+          <w:bCs/>
+        </w:rPr>
+        <w:t xml:space="preserve">atualizar </w:t>
+      </w:r>
+      <w:proofErr w:type="spellStart"/>
+      <w:r>
+        <w:rPr>
+          <w:bCs/>
+        </w:rPr>
+        <w:t>precoTotal</w:t>
+      </w:r>
+      <w:proofErr w:type="spellEnd"/>
+      <w:r>
+        <w:rPr>
+          <w:bCs/>
+        </w:rPr>
+        <w:t xml:space="preserve"> quando se efetua uma reserva (</w:t>
+      </w:r>
+      <w:proofErr w:type="spellStart"/>
+      <w:r>
+        <w:rPr>
+          <w:bCs/>
+        </w:rPr>
+        <w:t>precoNoite</w:t>
+      </w:r>
+      <w:proofErr w:type="spellEnd"/>
+      <w:r>
+        <w:rPr>
+          <w:bCs/>
+        </w:rPr>
+        <w:t xml:space="preserve"> * (</w:t>
+      </w:r>
+      <w:proofErr w:type="spellStart"/>
+      <w:r>
+        <w:rPr>
+          <w:bCs/>
+        </w:rPr>
+        <w:t>dataCheckOut</w:t>
+      </w:r>
+      <w:proofErr w:type="spellEnd"/>
+      <w:r>
+        <w:rPr>
+          <w:bCs/>
+        </w:rPr>
+        <w:t xml:space="preserve"> – </w:t>
+      </w:r>
+      <w:proofErr w:type="spellStart"/>
+      <w:r>
+        <w:rPr>
+          <w:bCs/>
+        </w:rPr>
+        <w:t>dataCheckIn</w:t>
+      </w:r>
+      <w:proofErr w:type="spellEnd"/>
+      <w:r>
+        <w:rPr>
+          <w:bCs/>
+        </w:rPr>
+        <w:t>) )</w:t>
+      </w:r>
     </w:p>
     <w:p>
       <w:pPr>
@@ -8027,7 +8299,7 @@
         </w:rPr>
         <w:lastRenderedPageBreak/>
         <w:drawing>
-          <wp:anchor distT="0" distB="0" distL="114300" distR="114300" simplePos="0" relativeHeight="251658241" behindDoc="0" locked="0" layoutInCell="1" allowOverlap="1" wp14:anchorId="1523BA23" wp14:editId="4FA50F85">
+          <wp:anchor distT="0" distB="0" distL="114300" distR="114300" simplePos="0" relativeHeight="251660288" behindDoc="0" locked="0" layoutInCell="1" allowOverlap="1" wp14:anchorId="1523BA23" wp14:editId="51B2E216">
             <wp:simplePos x="0" y="0"/>
             <wp:positionH relativeFrom="margin">
               <wp:align>center</wp:align>
@@ -8035,8 +8307,8 @@
             <wp:positionV relativeFrom="margin">
               <wp:align>center</wp:align>
             </wp:positionV>
-            <wp:extent cx="6959600" cy="6169025"/>
-            <wp:effectExtent l="0" t="4763" r="7938" b="7937"/>
+            <wp:extent cx="6959600" cy="6168390"/>
+            <wp:effectExtent l="0" t="4445" r="8255" b="8255"/>
             <wp:wrapSquare wrapText="bothSides"/>
             <wp:docPr id="3" name="Imagem 3"/>
             <wp:cNvGraphicFramePr>
@@ -8064,7 +8336,7 @@
                   <pic:spPr>
                     <a:xfrm rot="16200000">
                       <a:off x="0" y="0"/>
-                      <a:ext cx="6959600" cy="6169025"/>
+                      <a:ext cx="6959600" cy="6168736"/>
                     </a:xfrm>
                     <a:prstGeom prst="rect">
                       <a:avLst/>
@@ -8295,7 +8567,7 @@
   <w:abstractNum w:abstractNumId="0" w15:restartNumberingAfterBreak="0">
     <w:nsid w:val="1C4954BE"/>
     <w:multiLevelType w:val="hybridMultilevel"/>
-    <w:tmpl w:val="C70CCE26"/>
+    <w:tmpl w:val="0C3E1148"/>
     <w:lvl w:ilvl="0" w:tplc="08160001">
       <w:start w:val="1"/>
       <w:numFmt w:val="bullet"/>
@@ -9728,7 +10000,7 @@
 </file>
 
 <file path=customXml/itemProps1.xml><?xml version="1.0" encoding="utf-8"?>
-<ds:datastoreItem xmlns:ds="http://schemas.openxmlformats.org/officeDocument/2006/customXml" ds:itemID="{339542AF-CC42-488E-984E-3ACB3981ECF6}">
+<ds:datastoreItem xmlns:ds="http://schemas.openxmlformats.org/officeDocument/2006/customXml" ds:itemID="{45D042DE-B2B9-4144-966F-E58E2A88EE02}">
   <ds:schemaRefs>
     <ds:schemaRef ds:uri="http://schemas.openxmlformats.org/officeDocument/2006/bibliography"/>
   </ds:schemaRefs>

</xml_diff>

<commit_message>
I really hope its the final version
</commit_message>
<xml_diff>
--- a/Base de Dados AirBnB.docx
+++ b/Base de Dados AirBnB.docx
@@ -25,7 +25,7 @@
           <v:rect id="rectole0000000000" o:spid="_x0000_i1025" style="width:121.2pt;height:45.6pt" o:ole="" o:preferrelative="t" stroked="f">
             <v:imagedata r:id="rId6" o:title=""/>
           </v:rect>
-          <o:OLEObject Type="Embed" ProgID="StaticMetafile" ShapeID="rectole0000000000" DrawAspect="Content" ObjectID="_1620410862" r:id="rId7"/>
+          <o:OLEObject Type="Embed" ProgID="StaticMetafile" ShapeID="rectole0000000000" DrawAspect="Content" ObjectID="_1620414610" r:id="rId7"/>
         </w:object>
       </w:r>
     </w:p>
@@ -470,8 +470,6 @@
               <w:fldChar w:fldCharType="end"/>
             </w:r>
           </w:hyperlink>
-          <w:bookmarkStart w:id="0" w:name="_GoBack"/>
-          <w:bookmarkEnd w:id="0"/>
         </w:p>
         <w:p>
           <w:pPr>
@@ -4248,7 +4246,7 @@
           <w:color w:val="auto"/>
         </w:rPr>
       </w:pPr>
-      <w:bookmarkStart w:id="1" w:name="_Toc9786035"/>
+      <w:bookmarkStart w:id="0" w:name="_Toc9786035"/>
       <w:r>
         <w:rPr>
           <w:rFonts w:ascii="Calibri" w:eastAsia="Calibri" w:hAnsi="Calibri" w:cs="Calibri"/>
@@ -4260,7 +4258,7 @@
         <w:lastRenderedPageBreak/>
         <w:t>Descrição do Tema e da sua Modelação</w:t>
       </w:r>
-      <w:bookmarkEnd w:id="1"/>
+      <w:bookmarkEnd w:id="0"/>
     </w:p>
     <w:p>
       <w:pPr>
@@ -4406,7 +4404,7 @@
           <w:szCs w:val="22"/>
         </w:rPr>
       </w:pPr>
-      <w:bookmarkStart w:id="2" w:name="_Toc9786036"/>
+      <w:bookmarkStart w:id="1" w:name="_Toc9786036"/>
       <w:r>
         <w:rPr>
           <w:rFonts w:ascii="Calibri" w:eastAsia="Calibri" w:hAnsi="Calibri" w:cs="Calibri"/>
@@ -4418,7 +4416,7 @@
         <w:lastRenderedPageBreak/>
         <w:t>Modelo Conceptual</w:t>
       </w:r>
-      <w:bookmarkEnd w:id="2"/>
+      <w:bookmarkEnd w:id="1"/>
     </w:p>
     <w:p>
       <w:pPr>
@@ -4462,7 +4460,7 @@
           <v:rect id="rectole0000000001" o:spid="_x0000_i1026" style="width:345pt;height:306pt" o:ole="" o:preferrelative="t" stroked="f">
             <v:imagedata r:id="rId8" o:title=""/>
           </v:rect>
-          <o:OLEObject Type="Embed" ProgID="StaticMetafile" ShapeID="rectole0000000001" DrawAspect="Content" ObjectID="_1620410863" r:id="rId9"/>
+          <o:OLEObject Type="Embed" ProgID="StaticMetafile" ShapeID="rectole0000000001" DrawAspect="Content" ObjectID="_1620414611" r:id="rId9"/>
         </w:object>
       </w:r>
     </w:p>
@@ -4593,7 +4591,7 @@
           <w:szCs w:val="22"/>
         </w:rPr>
       </w:pPr>
-      <w:bookmarkStart w:id="3" w:name="_Toc9786037"/>
+      <w:bookmarkStart w:id="2" w:name="_Toc9786037"/>
       <w:r>
         <w:rPr>
           <w:rFonts w:ascii="Calibri" w:eastAsia="Calibri" w:hAnsi="Calibri" w:cs="Calibri"/>
@@ -4605,7 +4603,7 @@
         <w:lastRenderedPageBreak/>
         <w:t>Esquema Relacional</w:t>
       </w:r>
-      <w:bookmarkEnd w:id="3"/>
+      <w:bookmarkEnd w:id="2"/>
     </w:p>
     <w:p>
       <w:pPr>
@@ -5628,7 +5626,7 @@
           <w:rFonts w:eastAsia="Calibri"/>
         </w:rPr>
       </w:pPr>
-      <w:bookmarkStart w:id="4" w:name="_Toc9786038"/>
+      <w:bookmarkStart w:id="3" w:name="_Toc9786038"/>
       <w:r>
         <w:rPr>
           <w:rFonts w:ascii="Calibri" w:eastAsia="Calibri" w:hAnsi="Calibri" w:cs="Calibri"/>
@@ -5640,7 +5638,7 @@
         <w:lastRenderedPageBreak/>
         <w:t>Análise de Dependências Funcionais e Formas Normais</w:t>
       </w:r>
-      <w:bookmarkEnd w:id="4"/>
+      <w:bookmarkEnd w:id="3"/>
     </w:p>
     <w:p>
       <w:pPr>
@@ -5678,7 +5676,7 @@
           <w:sz w:val="24"/>
         </w:rPr>
       </w:pPr>
-      <w:bookmarkStart w:id="5" w:name="_Toc9786039"/>
+      <w:bookmarkStart w:id="4" w:name="_Toc9786039"/>
       <w:r>
         <w:rPr>
           <w:rFonts w:asciiTheme="minorHAnsi" w:eastAsia="Calibri" w:hAnsiTheme="minorHAnsi" w:cstheme="minorHAnsi"/>
@@ -5688,7 +5686,7 @@
         </w:rPr>
         <w:t>Utilizador</w:t>
       </w:r>
-      <w:bookmarkEnd w:id="5"/>
+      <w:bookmarkEnd w:id="4"/>
     </w:p>
     <w:p>
       <w:pPr>
@@ -5934,7 +5932,7 @@
           <w:szCs w:val="22"/>
         </w:rPr>
       </w:pPr>
-      <w:bookmarkStart w:id="6" w:name="_Toc9786040"/>
+      <w:bookmarkStart w:id="5" w:name="_Toc9786040"/>
       <w:r>
         <w:rPr>
           <w:rFonts w:asciiTheme="minorHAnsi" w:eastAsia="Calibri" w:hAnsiTheme="minorHAnsi" w:cstheme="minorHAnsi"/>
@@ -5944,7 +5942,7 @@
         </w:rPr>
         <w:t>Habitacao</w:t>
       </w:r>
-      <w:bookmarkEnd w:id="6"/>
+      <w:bookmarkEnd w:id="5"/>
     </w:p>
     <w:p>
       <w:pPr>
@@ -6274,7 +6272,7 @@
           <w:rFonts w:eastAsia="Calibri"/>
         </w:rPr>
       </w:pPr>
-      <w:bookmarkStart w:id="7" w:name="_Toc9786041"/>
+      <w:bookmarkStart w:id="6" w:name="_Toc9786041"/>
       <w:r>
         <w:rPr>
           <w:rFonts w:asciiTheme="minorHAnsi" w:eastAsia="Calibri" w:hAnsiTheme="minorHAnsi" w:cstheme="minorHAnsi"/>
@@ -6284,46 +6282,60 @@
         </w:rPr>
         <w:t>Reserva</w:t>
       </w:r>
+      <w:bookmarkEnd w:id="6"/>
+    </w:p>
+    <w:p>
+      <w:pPr>
+        <w:spacing w:line="360" w:lineRule="auto"/>
+        <w:jc w:val="both"/>
+        <w:rPr>
+          <w:rFonts w:ascii="Calibri" w:eastAsia="Calibri" w:hAnsi="Calibri" w:cs="Calibri"/>
+        </w:rPr>
+      </w:pPr>
+      <w:r>
+        <w:rPr>
+          <w:rFonts w:ascii="Calibri" w:eastAsia="Calibri" w:hAnsi="Calibri" w:cs="Calibri"/>
+        </w:rPr>
+        <w:t>Reserva (</w:t>
+      </w:r>
+      <w:r>
+        <w:rPr>
+          <w:rFonts w:ascii="Calibri" w:eastAsia="Calibri" w:hAnsi="Calibri" w:cs="Calibri"/>
+          <w:u w:val="single"/>
+        </w:rPr>
+        <w:t>idReserva</w:t>
+      </w:r>
+      <w:r>
+        <w:rPr>
+          <w:rFonts w:ascii="Calibri" w:eastAsia="Calibri" w:hAnsi="Calibri" w:cs="Calibri"/>
+        </w:rPr>
+        <w:t xml:space="preserve">, dataCheckIn, dataCheckOut, numHospedes, precoTotal, </w:t>
+      </w:r>
+      <w:r>
+        <w:rPr>
+          <w:rFonts w:ascii="Calibri" w:eastAsia="Calibri" w:hAnsi="Calibri" w:cs="Calibri"/>
+        </w:rPr>
+        <w:t>idH</w:t>
+      </w:r>
+      <w:r>
+        <w:rPr>
+          <w:rFonts w:ascii="Calibri" w:eastAsia="Calibri" w:hAnsi="Calibri" w:cs="Calibri"/>
+        </w:rPr>
+        <w:t xml:space="preserve">abitacao-&gt;Habitacao, </w:t>
+      </w:r>
+      <w:r>
+        <w:rPr>
+          <w:rFonts w:ascii="Calibri" w:eastAsia="Calibri" w:hAnsi="Calibri" w:cs="Calibri"/>
+        </w:rPr>
+        <w:t>idE</w:t>
+      </w:r>
+      <w:bookmarkStart w:id="7" w:name="_GoBack"/>
       <w:bookmarkEnd w:id="7"/>
-    </w:p>
-    <w:p>
-      <w:pPr>
-        <w:spacing w:line="360" w:lineRule="auto"/>
-        <w:jc w:val="both"/>
-        <w:rPr>
-          <w:rFonts w:ascii="Calibri" w:eastAsia="Calibri" w:hAnsi="Calibri" w:cs="Calibri"/>
-        </w:rPr>
-      </w:pPr>
-      <w:r>
-        <w:rPr>
-          <w:rFonts w:ascii="Calibri" w:eastAsia="Calibri" w:hAnsi="Calibri" w:cs="Calibri"/>
-        </w:rPr>
-        <w:t>Reserva (</w:t>
-      </w:r>
-      <w:r>
-        <w:rPr>
-          <w:rFonts w:ascii="Calibri" w:eastAsia="Calibri" w:hAnsi="Calibri" w:cs="Calibri"/>
-          <w:u w:val="single"/>
-        </w:rPr>
-        <w:t>idReserva</w:t>
-      </w:r>
-      <w:r>
-        <w:rPr>
-          <w:rFonts w:ascii="Calibri" w:eastAsia="Calibri" w:hAnsi="Calibri" w:cs="Calibri"/>
-        </w:rPr>
-        <w:t xml:space="preserve">, dataCheckIn, dataCheckOut, numHospedes, precoTotal, </w:t>
-      </w:r>
-      <w:r>
-        <w:rPr>
-          <w:rFonts w:ascii="Calibri" w:eastAsia="Calibri" w:hAnsi="Calibri" w:cs="Calibri"/>
-        </w:rPr>
-        <w:t>idH</w:t>
-      </w:r>
-      <w:r>
-        <w:rPr>
-          <w:rFonts w:ascii="Calibri" w:eastAsia="Calibri" w:hAnsi="Calibri" w:cs="Calibri"/>
-        </w:rPr>
-        <w:t>abitacao-&gt;Habitacao, estado-&gt;Estado)</w:t>
+      <w:r>
+        <w:rPr>
+          <w:rFonts w:ascii="Calibri" w:eastAsia="Calibri" w:hAnsi="Calibri" w:cs="Calibri"/>
+        </w:rPr>
+        <w:t>stado-&gt;Estado)</w:t>
       </w:r>
     </w:p>
     <w:p>
@@ -15537,7 +15549,7 @@
 </file>
 
 <file path=customXml/itemProps1.xml><?xml version="1.0" encoding="utf-8"?>
-<ds:datastoreItem xmlns:ds="http://schemas.openxmlformats.org/officeDocument/2006/customXml" ds:itemID="{7ED560D4-43F5-4660-9FB0-D3AC6DDB0EB1}">
+<ds:datastoreItem xmlns:ds="http://schemas.openxmlformats.org/officeDocument/2006/customXml" ds:itemID="{7401E5A1-C6A1-40AB-B999-D7C8BFD21A1A}">
   <ds:schemaRefs>
     <ds:schemaRef ds:uri="http://schemas.openxmlformats.org/officeDocument/2006/bibliography"/>
   </ds:schemaRefs>

</xml_diff>